<commit_message>
add full ch 12
</commit_message>
<xml_diff>
--- a/Coursera/Lecture/PyLecture.docx
+++ b/Coursera/Lecture/PyLecture.docx
@@ -19626,6 +19626,8 @@
       </w:r>
     </w:p>
     <w:p>
+      <w:bookmarkStart w:id="0" w:name="_GoBack"/>
+      <w:bookmarkEnd w:id="0"/>
       <w:r>
         <w:t>Область видимости</w:t>
       </w:r>
@@ -19633,28 +19635,1393 @@
     <w:p/>
     <w:p>
       <w:pPr>
-        <w:rPr>
-          <w:lang w:val="en-US"/>
+        <w:pStyle w:val="HTML"/>
+        <w:shd w:val="clear" w:color="auto" w:fill="2B2B2B"/>
+        <w:spacing w:after="240"/>
+        <w:rPr>
+          <w:color w:val="A9B7C6"/>
         </w:rPr>
       </w:pPr>
-      <w:bookmarkStart w:id="0" w:name="_GoBack"/>
-      <w:bookmarkEnd w:id="0"/>
-      <w:r>
-        <w:rPr>
-          <w:lang w:val="en-US"/>
-        </w:rPr>
+      <w:r>
+        <w:rPr>
+          <w:color w:val="808080"/>
+        </w:rPr>
+        <w:t># функции</w:t>
+      </w:r>
+      <w:r>
+        <w:rPr>
+          <w:color w:val="808080"/>
+        </w:rPr>
+        <w:br/>
+      </w:r>
+      <w:r>
+        <w:rPr>
+          <w:color w:val="808080"/>
+        </w:rPr>
+        <w:br/>
+        <w:t># аргументы по умолчанию</w:t>
+      </w:r>
+      <w:r>
+        <w:rPr>
+          <w:color w:val="808080"/>
+        </w:rPr>
+        <w:br/>
+      </w:r>
+      <w:proofErr w:type="spellStart"/>
+      <w:r>
+        <w:rPr>
+          <w:color w:val="CC7832"/>
+        </w:rPr>
+        <w:t>def</w:t>
+      </w:r>
+      <w:proofErr w:type="spellEnd"/>
+      <w:r>
+        <w:rPr>
+          <w:color w:val="CC7832"/>
+        </w:rPr>
+        <w:t xml:space="preserve"> </w:t>
+      </w:r>
+      <w:proofErr w:type="spellStart"/>
+      <w:r>
+        <w:rPr>
+          <w:color w:val="FFC66D"/>
+        </w:rPr>
+        <w:t>function_greet</w:t>
+      </w:r>
+      <w:proofErr w:type="spellEnd"/>
+      <w:r>
+        <w:rPr>
+          <w:color w:val="A9B7C6"/>
+        </w:rPr>
+        <w:t>(</w:t>
+      </w:r>
+      <w:proofErr w:type="spellStart"/>
+      <w:r>
+        <w:rPr>
+          <w:color w:val="A9B7C6"/>
+        </w:rPr>
+        <w:t>name</w:t>
+      </w:r>
+      <w:proofErr w:type="spellEnd"/>
+      <w:r>
+        <w:rPr>
+          <w:color w:val="A9B7C6"/>
+        </w:rPr>
+        <w:t>=</w:t>
+      </w:r>
+      <w:r>
+        <w:rPr>
+          <w:color w:val="6A8759"/>
+        </w:rPr>
+        <w:t>'</w:t>
+      </w:r>
+      <w:proofErr w:type="spellStart"/>
+      <w:r>
+        <w:rPr>
+          <w:color w:val="6A8759"/>
+        </w:rPr>
+        <w:t>unknown</w:t>
+      </w:r>
+      <w:proofErr w:type="spellEnd"/>
+      <w:r>
+        <w:rPr>
+          <w:color w:val="6A8759"/>
+        </w:rPr>
+        <w:t>'</w:t>
+      </w:r>
+      <w:r>
+        <w:rPr>
+          <w:color w:val="A9B7C6"/>
+        </w:rPr>
+        <w:t>):</w:t>
+      </w:r>
+      <w:r>
+        <w:rPr>
+          <w:color w:val="A9B7C6"/>
+        </w:rPr>
+        <w:br/>
+        <w:t xml:space="preserve">    </w:t>
+      </w:r>
+      <w:proofErr w:type="spellStart"/>
+      <w:r>
+        <w:rPr>
+          <w:color w:val="8888C6"/>
+        </w:rPr>
+        <w:t>print</w:t>
+      </w:r>
+      <w:proofErr w:type="spellEnd"/>
+      <w:r>
+        <w:rPr>
+          <w:color w:val="A9B7C6"/>
+        </w:rPr>
+        <w:t>(</w:t>
+      </w:r>
+      <w:proofErr w:type="spellStart"/>
+      <w:r>
+        <w:rPr>
+          <w:color w:val="A9B7C6"/>
+        </w:rPr>
+        <w:t>name</w:t>
+      </w:r>
+      <w:proofErr w:type="spellEnd"/>
+      <w:r>
+        <w:rPr>
+          <w:color w:val="A9B7C6"/>
+        </w:rPr>
+        <w:t>)</w:t>
+      </w:r>
+      <w:r>
+        <w:rPr>
+          <w:color w:val="A9B7C6"/>
+        </w:rPr>
+        <w:br/>
+      </w:r>
+      <w:r>
+        <w:rPr>
+          <w:color w:val="A9B7C6"/>
+        </w:rPr>
+        <w:br/>
+      </w:r>
+      <w:r>
+        <w:rPr>
+          <w:color w:val="A9B7C6"/>
+        </w:rPr>
+        <w:br/>
+      </w:r>
+      <w:proofErr w:type="spellStart"/>
+      <w:r>
+        <w:rPr>
+          <w:color w:val="A9B7C6"/>
+        </w:rPr>
+        <w:t>function_greet</w:t>
+      </w:r>
+      <w:proofErr w:type="spellEnd"/>
+      <w:r>
+        <w:rPr>
+          <w:color w:val="A9B7C6"/>
+        </w:rPr>
+        <w:t>()</w:t>
+      </w:r>
+      <w:r>
+        <w:rPr>
+          <w:color w:val="A9B7C6"/>
+        </w:rPr>
+        <w:br/>
+      </w:r>
+      <w:r>
+        <w:rPr>
+          <w:color w:val="A9B7C6"/>
+        </w:rPr>
+        <w:br/>
+      </w:r>
+      <w:r>
+        <w:rPr>
+          <w:color w:val="808080"/>
+        </w:rPr>
+        <w:t># аргументы по умолчанию для каждой функции</w:t>
+      </w:r>
+      <w:r>
+        <w:rPr>
+          <w:color w:val="808080"/>
+        </w:rPr>
+        <w:br/>
+        <w:t># интерпретатор записывает в особые переменные</w:t>
+      </w:r>
+      <w:r>
+        <w:rPr>
+          <w:color w:val="808080"/>
+        </w:rPr>
+        <w:br/>
+        <w:t># поэтому изменяемы типы данных лучше не использовать, как значения по</w:t>
+      </w:r>
+      <w:r>
+        <w:rPr>
+          <w:color w:val="808080"/>
+        </w:rPr>
+        <w:br/>
+        <w:t xml:space="preserve"># умолчанию, так как они могут быть </w:t>
+      </w:r>
+      <w:proofErr w:type="spellStart"/>
+      <w:r>
+        <w:rPr>
+          <w:color w:val="808080"/>
+        </w:rPr>
+        <w:t>дозаписаны</w:t>
+      </w:r>
+      <w:proofErr w:type="spellEnd"/>
+      <w:r>
+        <w:rPr>
+          <w:color w:val="808080"/>
+        </w:rPr>
+        <w:br/>
+      </w:r>
+      <w:r>
+        <w:rPr>
+          <w:color w:val="808080"/>
+        </w:rPr>
+        <w:br/>
+      </w:r>
+      <w:proofErr w:type="spellStart"/>
+      <w:r>
+        <w:rPr>
+          <w:color w:val="CC7832"/>
+        </w:rPr>
+        <w:t>def</w:t>
+      </w:r>
+      <w:proofErr w:type="spellEnd"/>
+      <w:r>
+        <w:rPr>
+          <w:color w:val="CC7832"/>
+        </w:rPr>
+        <w:t xml:space="preserve"> </w:t>
+      </w:r>
+      <w:proofErr w:type="spellStart"/>
+      <w:r>
+        <w:rPr>
+          <w:color w:val="FFC66D"/>
+        </w:rPr>
+        <w:t>append_one</w:t>
+      </w:r>
+      <w:proofErr w:type="spellEnd"/>
+      <w:r>
+        <w:rPr>
+          <w:color w:val="A9B7C6"/>
+        </w:rPr>
+        <w:t>(</w:t>
+      </w:r>
+      <w:proofErr w:type="spellStart"/>
+      <w:r>
+        <w:rPr>
+          <w:color w:val="A9B7C6"/>
+        </w:rPr>
+        <w:t>arg</w:t>
+      </w:r>
+      <w:proofErr w:type="spellEnd"/>
+      <w:r>
+        <w:rPr>
+          <w:color w:val="A9B7C6"/>
+        </w:rPr>
+        <w:t>=[]):</w:t>
+      </w:r>
+      <w:r>
+        <w:rPr>
+          <w:color w:val="A9B7C6"/>
+        </w:rPr>
+        <w:br/>
+        <w:t xml:space="preserve">    </w:t>
+      </w:r>
+      <w:proofErr w:type="spellStart"/>
+      <w:r>
+        <w:rPr>
+          <w:color w:val="A9B7C6"/>
+        </w:rPr>
+        <w:t>arg.append</w:t>
+      </w:r>
+      <w:proofErr w:type="spellEnd"/>
+      <w:r>
+        <w:rPr>
+          <w:color w:val="A9B7C6"/>
+        </w:rPr>
+        <w:t>(</w:t>
+      </w:r>
+      <w:r>
+        <w:rPr>
+          <w:color w:val="6897BB"/>
+        </w:rPr>
+        <w:t>1</w:t>
+      </w:r>
+      <w:r>
+        <w:rPr>
+          <w:color w:val="A9B7C6"/>
+        </w:rPr>
+        <w:t>)</w:t>
+      </w:r>
+      <w:r>
+        <w:rPr>
+          <w:color w:val="A9B7C6"/>
+        </w:rPr>
+        <w:br/>
+        <w:t xml:space="preserve">    </w:t>
+      </w:r>
+      <w:proofErr w:type="spellStart"/>
+      <w:r>
+        <w:rPr>
+          <w:color w:val="CC7832"/>
+        </w:rPr>
+        <w:t>return</w:t>
+      </w:r>
+      <w:proofErr w:type="spellEnd"/>
+      <w:r>
+        <w:rPr>
+          <w:color w:val="CC7832"/>
+        </w:rPr>
+        <w:t xml:space="preserve"> </w:t>
+      </w:r>
+      <w:proofErr w:type="spellStart"/>
+      <w:r>
+        <w:rPr>
+          <w:color w:val="A9B7C6"/>
+        </w:rPr>
+        <w:t>arg</w:t>
+      </w:r>
+      <w:proofErr w:type="spellEnd"/>
+      <w:r>
+        <w:rPr>
+          <w:color w:val="A9B7C6"/>
+        </w:rPr>
+        <w:br/>
+      </w:r>
+      <w:r>
+        <w:rPr>
+          <w:color w:val="A9B7C6"/>
+        </w:rPr>
+        <w:br/>
+      </w:r>
+      <w:proofErr w:type="spellStart"/>
+      <w:r>
+        <w:rPr>
+          <w:color w:val="8888C6"/>
+        </w:rPr>
+        <w:t>print</w:t>
+      </w:r>
+      <w:proofErr w:type="spellEnd"/>
+      <w:r>
+        <w:rPr>
+          <w:color w:val="A9B7C6"/>
+        </w:rPr>
+        <w:t>(</w:t>
+      </w:r>
+      <w:proofErr w:type="spellStart"/>
+      <w:r>
+        <w:rPr>
+          <w:color w:val="A9B7C6"/>
+        </w:rPr>
+        <w:t>append_one</w:t>
+      </w:r>
+      <w:proofErr w:type="spellEnd"/>
+      <w:r>
+        <w:rPr>
+          <w:color w:val="A9B7C6"/>
+        </w:rPr>
+        <w:t>())</w:t>
+      </w:r>
+      <w:r>
+        <w:rPr>
+          <w:color w:val="A9B7C6"/>
+        </w:rPr>
+        <w:br/>
+      </w:r>
+      <w:proofErr w:type="spellStart"/>
+      <w:r>
+        <w:rPr>
+          <w:color w:val="8888C6"/>
+        </w:rPr>
+        <w:t>print</w:t>
+      </w:r>
+      <w:proofErr w:type="spellEnd"/>
+      <w:r>
+        <w:rPr>
+          <w:color w:val="A9B7C6"/>
+        </w:rPr>
+        <w:t>(</w:t>
+      </w:r>
+      <w:proofErr w:type="spellStart"/>
+      <w:r>
+        <w:rPr>
+          <w:color w:val="A9B7C6"/>
+        </w:rPr>
+        <w:t>append_one</w:t>
+      </w:r>
+      <w:proofErr w:type="spellEnd"/>
+      <w:r>
+        <w:rPr>
+          <w:color w:val="A9B7C6"/>
+        </w:rPr>
+        <w:t>())</w:t>
+      </w:r>
+      <w:r>
+        <w:rPr>
+          <w:color w:val="A9B7C6"/>
+        </w:rPr>
+        <w:br/>
+      </w:r>
+      <w:r>
+        <w:rPr>
+          <w:color w:val="A9B7C6"/>
+        </w:rPr>
+        <w:br/>
+      </w:r>
+      <w:r>
+        <w:rPr>
+          <w:color w:val="808080"/>
+        </w:rPr>
+        <w:t xml:space="preserve"># надо было сделать тип по умолчанию, как </w:t>
+      </w:r>
+      <w:proofErr w:type="spellStart"/>
+      <w:r>
+        <w:rPr>
+          <w:color w:val="808080"/>
+        </w:rPr>
+        <w:t>None</w:t>
+      </w:r>
+      <w:proofErr w:type="spellEnd"/>
+      <w:r>
+        <w:rPr>
+          <w:color w:val="808080"/>
+        </w:rPr>
+        <w:br/>
+      </w:r>
+      <w:proofErr w:type="spellStart"/>
+      <w:r>
+        <w:rPr>
+          <w:color w:val="CC7832"/>
+        </w:rPr>
+        <w:t>def</w:t>
+      </w:r>
+      <w:proofErr w:type="spellEnd"/>
+      <w:r>
+        <w:rPr>
+          <w:color w:val="CC7832"/>
+        </w:rPr>
+        <w:t xml:space="preserve"> </w:t>
+      </w:r>
+      <w:proofErr w:type="spellStart"/>
+      <w:r>
+        <w:rPr>
+          <w:color w:val="FFC66D"/>
+        </w:rPr>
+        <w:t>function</w:t>
+      </w:r>
+      <w:proofErr w:type="spellEnd"/>
+      <w:r>
+        <w:rPr>
+          <w:color w:val="A9B7C6"/>
+        </w:rPr>
+        <w:t>(</w:t>
+      </w:r>
+      <w:proofErr w:type="spellStart"/>
+      <w:r>
+        <w:rPr>
+          <w:color w:val="A9B7C6"/>
+        </w:rPr>
+        <w:t>iterable</w:t>
+      </w:r>
+      <w:proofErr w:type="spellEnd"/>
+      <w:r>
+        <w:rPr>
+          <w:color w:val="A9B7C6"/>
+        </w:rPr>
+        <w:t>=</w:t>
+      </w:r>
+      <w:proofErr w:type="spellStart"/>
+      <w:r>
+        <w:rPr>
+          <w:color w:val="CC7832"/>
+        </w:rPr>
+        <w:t>None</w:t>
+      </w:r>
+      <w:proofErr w:type="spellEnd"/>
+      <w:r>
+        <w:rPr>
+          <w:color w:val="A9B7C6"/>
+        </w:rPr>
+        <w:t>):</w:t>
+      </w:r>
+      <w:r>
+        <w:rPr>
+          <w:color w:val="A9B7C6"/>
+        </w:rPr>
+        <w:br/>
+        <w:t xml:space="preserve">    </w:t>
+      </w:r>
+      <w:proofErr w:type="spellStart"/>
+      <w:r>
+        <w:rPr>
+          <w:color w:val="A9B7C6"/>
+        </w:rPr>
+        <w:t>iterable</w:t>
+      </w:r>
+      <w:proofErr w:type="spellEnd"/>
+      <w:r>
+        <w:rPr>
+          <w:color w:val="A9B7C6"/>
+        </w:rPr>
+        <w:t xml:space="preserve"> = </w:t>
+      </w:r>
+      <w:proofErr w:type="spellStart"/>
+      <w:r>
+        <w:rPr>
+          <w:color w:val="A9B7C6"/>
+        </w:rPr>
+        <w:t>iterable</w:t>
+      </w:r>
+      <w:proofErr w:type="spellEnd"/>
+      <w:r>
+        <w:rPr>
+          <w:color w:val="A9B7C6"/>
+        </w:rPr>
+        <w:t xml:space="preserve"> </w:t>
+      </w:r>
+      <w:proofErr w:type="spellStart"/>
+      <w:r>
+        <w:rPr>
+          <w:color w:val="CC7832"/>
+        </w:rPr>
+        <w:t>or</w:t>
+      </w:r>
+      <w:proofErr w:type="spellEnd"/>
+      <w:r>
+        <w:rPr>
+          <w:color w:val="CC7832"/>
+        </w:rPr>
+        <w:t xml:space="preserve"> </w:t>
+      </w:r>
+      <w:r>
+        <w:rPr>
+          <w:color w:val="A9B7C6"/>
+        </w:rPr>
+        <w:t>[]</w:t>
+      </w:r>
+      <w:r>
+        <w:rPr>
+          <w:color w:val="A9B7C6"/>
+        </w:rPr>
+        <w:br/>
+        <w:t xml:space="preserve">    </w:t>
+      </w:r>
+      <w:proofErr w:type="spellStart"/>
+      <w:r>
+        <w:rPr>
+          <w:color w:val="CC7832"/>
+        </w:rPr>
+        <w:t>return</w:t>
+      </w:r>
+      <w:proofErr w:type="spellEnd"/>
+      <w:r>
+        <w:rPr>
+          <w:color w:val="CC7832"/>
+        </w:rPr>
+        <w:t xml:space="preserve"> </w:t>
+      </w:r>
+      <w:proofErr w:type="spellStart"/>
+      <w:r>
+        <w:rPr>
+          <w:color w:val="A9B7C6"/>
+        </w:rPr>
+        <w:t>iterable</w:t>
+      </w:r>
+      <w:proofErr w:type="spellEnd"/>
+      <w:r>
+        <w:rPr>
+          <w:color w:val="A9B7C6"/>
+        </w:rPr>
+        <w:br/>
+      </w:r>
+      <w:r>
+        <w:rPr>
+          <w:color w:val="A9B7C6"/>
+        </w:rPr>
+        <w:br/>
+      </w:r>
+      <w:proofErr w:type="spellStart"/>
+      <w:r>
+        <w:rPr>
+          <w:color w:val="8888C6"/>
+        </w:rPr>
+        <w:t>print</w:t>
+      </w:r>
+      <w:proofErr w:type="spellEnd"/>
+      <w:r>
+        <w:rPr>
+          <w:color w:val="A9B7C6"/>
+        </w:rPr>
+        <w:t>(</w:t>
+      </w:r>
+      <w:proofErr w:type="spellStart"/>
+      <w:r>
+        <w:rPr>
+          <w:color w:val="A9B7C6"/>
+        </w:rPr>
+        <w:t>function</w:t>
+      </w:r>
+      <w:proofErr w:type="spellEnd"/>
+      <w:r>
+        <w:rPr>
+          <w:color w:val="A9B7C6"/>
+        </w:rPr>
+        <w:t>())</w:t>
+      </w:r>
+      <w:r>
+        <w:rPr>
+          <w:color w:val="A9B7C6"/>
+        </w:rPr>
+        <w:br/>
+      </w:r>
+      <w:r>
+        <w:rPr>
+          <w:color w:val="A9B7C6"/>
+        </w:rPr>
+        <w:br/>
+      </w:r>
+      <w:r>
+        <w:rPr>
+          <w:color w:val="A9B7C6"/>
+        </w:rPr>
+        <w:br/>
+      </w:r>
+      <w:r>
+        <w:rPr>
+          <w:color w:val="808080"/>
+        </w:rPr>
+        <w:t xml:space="preserve"># в </w:t>
+      </w:r>
+      <w:proofErr w:type="spellStart"/>
+      <w:r>
+        <w:rPr>
+          <w:color w:val="808080"/>
+        </w:rPr>
+        <w:t>python</w:t>
+      </w:r>
+      <w:proofErr w:type="spellEnd"/>
+      <w:r>
+        <w:rPr>
+          <w:color w:val="808080"/>
+        </w:rPr>
+        <w:t xml:space="preserve"> функции могут принимать неограниченное</w:t>
+      </w:r>
+      <w:r>
+        <w:rPr>
+          <w:color w:val="808080"/>
+        </w:rPr>
+        <w:br/>
+        <w:t># кол-во аргументов</w:t>
+      </w:r>
+      <w:r>
+        <w:rPr>
+          <w:color w:val="808080"/>
+        </w:rPr>
+        <w:br/>
+        <w:t xml:space="preserve"># чтобы задать </w:t>
+      </w:r>
+      <w:proofErr w:type="spellStart"/>
+      <w:r>
+        <w:rPr>
+          <w:color w:val="808080"/>
+        </w:rPr>
+        <w:t>произвольнео</w:t>
+      </w:r>
+      <w:proofErr w:type="spellEnd"/>
+      <w:r>
+        <w:rPr>
+          <w:color w:val="808080"/>
+        </w:rPr>
+        <w:t xml:space="preserve"> число аргументов</w:t>
+      </w:r>
+      <w:r>
+        <w:rPr>
+          <w:color w:val="808080"/>
+        </w:rPr>
+        <w:br/>
+        <w:t># используем звёздочку в функции</w:t>
+      </w:r>
+      <w:r>
+        <w:rPr>
+          <w:color w:val="808080"/>
+        </w:rPr>
+        <w:br/>
+        <w:t># чтобы развернуть произвольное число аргументов</w:t>
+      </w:r>
+      <w:r>
+        <w:rPr>
+          <w:color w:val="808080"/>
+        </w:rPr>
+        <w:br/>
+        <w:t># так же используем звёздочку</w:t>
+      </w:r>
+      <w:r>
+        <w:rPr>
+          <w:color w:val="808080"/>
+        </w:rPr>
+        <w:br/>
+        <w:t xml:space="preserve"># при </w:t>
+      </w:r>
+      <w:proofErr w:type="spellStart"/>
+      <w:r>
+        <w:rPr>
+          <w:color w:val="808080"/>
+        </w:rPr>
+        <w:t>разименовании</w:t>
+      </w:r>
+      <w:proofErr w:type="spellEnd"/>
+      <w:r>
+        <w:rPr>
+          <w:color w:val="808080"/>
+        </w:rPr>
+        <w:t xml:space="preserve"> словаря мы получаем </w:t>
+      </w:r>
+      <w:proofErr w:type="spellStart"/>
+      <w:r>
+        <w:rPr>
+          <w:color w:val="808080"/>
+        </w:rPr>
+        <w:t>озиционые</w:t>
+      </w:r>
+      <w:proofErr w:type="spellEnd"/>
+      <w:r>
+        <w:rPr>
+          <w:color w:val="808080"/>
+        </w:rPr>
+        <w:t xml:space="preserve"> аргументы</w:t>
+      </w:r>
+      <w:r>
+        <w:rPr>
+          <w:color w:val="808080"/>
+        </w:rPr>
+        <w:br/>
+        <w:t># и можем передать их в *</w:t>
+      </w:r>
+      <w:proofErr w:type="spellStart"/>
+      <w:r>
+        <w:rPr>
+          <w:color w:val="808080"/>
+        </w:rPr>
+        <w:t>args</w:t>
+      </w:r>
+      <w:proofErr w:type="spellEnd"/>
+      <w:r>
+        <w:rPr>
+          <w:color w:val="808080"/>
+        </w:rPr>
+        <w:br/>
+      </w:r>
+      <w:proofErr w:type="spellStart"/>
+      <w:r>
+        <w:rPr>
+          <w:color w:val="CC7832"/>
+        </w:rPr>
+        <w:t>def</w:t>
+      </w:r>
+      <w:proofErr w:type="spellEnd"/>
+      <w:r>
+        <w:rPr>
+          <w:color w:val="CC7832"/>
+        </w:rPr>
+        <w:t xml:space="preserve"> </w:t>
+      </w:r>
+      <w:proofErr w:type="spellStart"/>
+      <w:r>
+        <w:rPr>
+          <w:color w:val="FFC66D"/>
+        </w:rPr>
+        <w:t>printer</w:t>
+      </w:r>
+      <w:proofErr w:type="spellEnd"/>
+      <w:r>
+        <w:rPr>
+          <w:color w:val="A9B7C6"/>
+        </w:rPr>
+        <w:t>(*</w:t>
+      </w:r>
+      <w:proofErr w:type="spellStart"/>
+      <w:r>
+        <w:rPr>
+          <w:color w:val="A9B7C6"/>
+        </w:rPr>
+        <w:t>args</w:t>
+      </w:r>
+      <w:proofErr w:type="spellEnd"/>
+      <w:r>
+        <w:rPr>
+          <w:color w:val="A9B7C6"/>
+        </w:rPr>
+        <w:t>):</w:t>
+      </w:r>
+      <w:r>
+        <w:rPr>
+          <w:color w:val="A9B7C6"/>
+        </w:rPr>
+        <w:br/>
+      </w:r>
+      <w:r>
+        <w:rPr>
+          <w:color w:val="A9B7C6"/>
+        </w:rPr>
+        <w:br/>
+        <w:t xml:space="preserve">    </w:t>
+      </w:r>
+      <w:proofErr w:type="spellStart"/>
+      <w:r>
+        <w:rPr>
+          <w:color w:val="8888C6"/>
+        </w:rPr>
+        <w:t>print</w:t>
+      </w:r>
+      <w:proofErr w:type="spellEnd"/>
+      <w:r>
+        <w:rPr>
+          <w:color w:val="A9B7C6"/>
+        </w:rPr>
+        <w:t>(</w:t>
+      </w:r>
+      <w:proofErr w:type="spellStart"/>
+      <w:r>
+        <w:rPr>
+          <w:color w:val="A9B7C6"/>
+        </w:rPr>
+        <w:t>args</w:t>
+      </w:r>
+      <w:proofErr w:type="spellEnd"/>
+      <w:r>
+        <w:rPr>
+          <w:color w:val="A9B7C6"/>
+        </w:rPr>
+        <w:t xml:space="preserve">) </w:t>
+      </w:r>
+      <w:r>
+        <w:rPr>
+          <w:color w:val="808080"/>
+        </w:rPr>
+        <w:t># кортеж</w:t>
+      </w:r>
+      <w:r>
+        <w:rPr>
+          <w:color w:val="808080"/>
+        </w:rPr>
+        <w:br/>
+        <w:t xml:space="preserve">    </w:t>
+      </w:r>
+      <w:proofErr w:type="spellStart"/>
+      <w:r>
+        <w:rPr>
+          <w:color w:val="8888C6"/>
+        </w:rPr>
+        <w:t>print</w:t>
+      </w:r>
+      <w:proofErr w:type="spellEnd"/>
+      <w:r>
+        <w:rPr>
+          <w:color w:val="A9B7C6"/>
+        </w:rPr>
+        <w:t>(*</w:t>
+      </w:r>
+      <w:proofErr w:type="spellStart"/>
+      <w:r>
+        <w:rPr>
+          <w:color w:val="A9B7C6"/>
+        </w:rPr>
+        <w:t>args</w:t>
+      </w:r>
+      <w:proofErr w:type="spellEnd"/>
+      <w:r>
+        <w:rPr>
+          <w:color w:val="A9B7C6"/>
+        </w:rPr>
+        <w:t xml:space="preserve">) </w:t>
+      </w:r>
+      <w:r>
+        <w:rPr>
+          <w:color w:val="808080"/>
+        </w:rPr>
+        <w:t># отдельные элементы</w:t>
+      </w:r>
+      <w:r>
+        <w:rPr>
+          <w:color w:val="808080"/>
+        </w:rPr>
+        <w:br/>
+      </w:r>
+      <w:r>
+        <w:rPr>
+          <w:color w:val="808080"/>
+        </w:rPr>
+        <w:br/>
+      </w:r>
+      <w:proofErr w:type="spellStart"/>
+      <w:r>
+        <w:rPr>
+          <w:color w:val="A9B7C6"/>
+        </w:rPr>
+        <w:t>printer</w:t>
+      </w:r>
+      <w:proofErr w:type="spellEnd"/>
+      <w:r>
+        <w:rPr>
+          <w:color w:val="A9B7C6"/>
+        </w:rPr>
+        <w:t>(</w:t>
+      </w:r>
+      <w:r>
+        <w:rPr>
+          <w:color w:val="6897BB"/>
+        </w:rPr>
+        <w:t>1</w:t>
+      </w:r>
+      <w:r>
+        <w:rPr>
+          <w:color w:val="CC7832"/>
+        </w:rPr>
+        <w:t xml:space="preserve">, </w:t>
+      </w:r>
+      <w:r>
+        <w:rPr>
+          <w:color w:val="6897BB"/>
+        </w:rPr>
+        <w:t>3</w:t>
+      </w:r>
+      <w:r>
+        <w:rPr>
+          <w:color w:val="CC7832"/>
+        </w:rPr>
+        <w:t xml:space="preserve">, </w:t>
+      </w:r>
+      <w:r>
+        <w:rPr>
+          <w:color w:val="6897BB"/>
+        </w:rPr>
+        <w:t>4</w:t>
+      </w:r>
+      <w:r>
+        <w:rPr>
+          <w:color w:val="CC7832"/>
+        </w:rPr>
+        <w:t xml:space="preserve">, </w:t>
+      </w:r>
+      <w:r>
+        <w:rPr>
+          <w:color w:val="6897BB"/>
+        </w:rPr>
+        <w:t>5</w:t>
+      </w:r>
+      <w:r>
+        <w:rPr>
+          <w:color w:val="A9B7C6"/>
+        </w:rPr>
+        <w:t>)</w:t>
+      </w:r>
+      <w:r>
+        <w:rPr>
+          <w:color w:val="A9B7C6"/>
+        </w:rPr>
+        <w:br/>
+      </w:r>
+      <w:r>
+        <w:rPr>
+          <w:color w:val="A9B7C6"/>
+        </w:rPr>
+        <w:br/>
+      </w:r>
+      <w:r>
+        <w:rPr>
+          <w:color w:val="A9B7C6"/>
+        </w:rPr>
+        <w:br/>
+      </w:r>
+      <w:proofErr w:type="spellStart"/>
+      <w:r>
+        <w:rPr>
+          <w:color w:val="CC7832"/>
+        </w:rPr>
+        <w:t>def</w:t>
+      </w:r>
+      <w:proofErr w:type="spellEnd"/>
+      <w:r>
+        <w:rPr>
+          <w:color w:val="CC7832"/>
+        </w:rPr>
+        <w:t xml:space="preserve"> </w:t>
+      </w:r>
+      <w:proofErr w:type="spellStart"/>
+      <w:r>
+        <w:rPr>
+          <w:color w:val="FFC66D"/>
+        </w:rPr>
+        <w:t>print_arg</w:t>
+      </w:r>
+      <w:proofErr w:type="spellEnd"/>
+      <w:r>
+        <w:rPr>
+          <w:color w:val="A9B7C6"/>
+        </w:rPr>
+        <w:t>(**</w:t>
+      </w:r>
+      <w:proofErr w:type="spellStart"/>
+      <w:r>
+        <w:rPr>
+          <w:color w:val="A9B7C6"/>
+        </w:rPr>
+        <w:t>args</w:t>
+      </w:r>
+      <w:proofErr w:type="spellEnd"/>
+      <w:r>
+        <w:rPr>
+          <w:color w:val="A9B7C6"/>
+        </w:rPr>
+        <w:t>):</w:t>
+      </w:r>
+      <w:r>
+        <w:rPr>
+          <w:color w:val="A9B7C6"/>
+        </w:rPr>
+        <w:br/>
+        <w:t xml:space="preserve">    </w:t>
+      </w:r>
+      <w:proofErr w:type="spellStart"/>
+      <w:r>
+        <w:rPr>
+          <w:color w:val="8888C6"/>
+        </w:rPr>
+        <w:t>print</w:t>
+      </w:r>
+      <w:proofErr w:type="spellEnd"/>
+      <w:r>
+        <w:rPr>
+          <w:color w:val="A9B7C6"/>
+        </w:rPr>
+        <w:t>(</w:t>
+      </w:r>
+      <w:proofErr w:type="spellStart"/>
+      <w:r>
+        <w:rPr>
+          <w:color w:val="A9B7C6"/>
+        </w:rPr>
+        <w:t>args</w:t>
+      </w:r>
+      <w:proofErr w:type="spellEnd"/>
+      <w:r>
+        <w:rPr>
+          <w:color w:val="A9B7C6"/>
+        </w:rPr>
+        <w:t xml:space="preserve">) </w:t>
+      </w:r>
+      <w:r>
+        <w:rPr>
+          <w:color w:val="808080"/>
+        </w:rPr>
+        <w:t># словарь ключ-значение</w:t>
+      </w:r>
+      <w:r>
+        <w:rPr>
+          <w:color w:val="808080"/>
+        </w:rPr>
+        <w:br/>
+      </w:r>
+      <w:r>
+        <w:rPr>
+          <w:color w:val="808080"/>
+        </w:rPr>
+        <w:br/>
+        <w:t xml:space="preserve">    </w:t>
+      </w:r>
+      <w:proofErr w:type="spellStart"/>
+      <w:r>
+        <w:rPr>
+          <w:color w:val="CC7832"/>
+        </w:rPr>
+        <w:t>for</w:t>
+      </w:r>
+      <w:proofErr w:type="spellEnd"/>
+      <w:r>
+        <w:rPr>
+          <w:color w:val="CC7832"/>
+        </w:rPr>
+        <w:t xml:space="preserve"> </w:t>
+      </w:r>
+      <w:proofErr w:type="spellStart"/>
+      <w:r>
+        <w:rPr>
+          <w:color w:val="A9B7C6"/>
+        </w:rPr>
+        <w:t>elem</w:t>
+      </w:r>
+      <w:proofErr w:type="spellEnd"/>
+      <w:r>
+        <w:rPr>
+          <w:color w:val="A9B7C6"/>
+        </w:rPr>
+        <w:t xml:space="preserve"> </w:t>
+      </w:r>
+      <w:proofErr w:type="spellStart"/>
+      <w:r>
+        <w:rPr>
+          <w:color w:val="CC7832"/>
+        </w:rPr>
+        <w:t>in</w:t>
+      </w:r>
+      <w:proofErr w:type="spellEnd"/>
+      <w:r>
+        <w:rPr>
+          <w:color w:val="CC7832"/>
+        </w:rPr>
+        <w:t xml:space="preserve"> </w:t>
+      </w:r>
+      <w:proofErr w:type="spellStart"/>
+      <w:r>
+        <w:rPr>
+          <w:color w:val="A9B7C6"/>
+        </w:rPr>
+        <w:t>args.items</w:t>
+      </w:r>
+      <w:proofErr w:type="spellEnd"/>
+      <w:r>
+        <w:rPr>
+          <w:color w:val="A9B7C6"/>
+        </w:rPr>
+        <w:t xml:space="preserve">():   </w:t>
+      </w:r>
+      <w:r>
+        <w:rPr>
+          <w:color w:val="808080"/>
+        </w:rPr>
+        <w:t># получили отдельные значения</w:t>
+      </w:r>
+      <w:r>
+        <w:rPr>
+          <w:color w:val="808080"/>
+        </w:rPr>
+        <w:br/>
+        <w:t xml:space="preserve">        </w:t>
+      </w:r>
+      <w:proofErr w:type="spellStart"/>
+      <w:r>
+        <w:rPr>
+          <w:color w:val="8888C6"/>
+        </w:rPr>
+        <w:t>print</w:t>
+      </w:r>
+      <w:proofErr w:type="spellEnd"/>
+      <w:r>
+        <w:rPr>
+          <w:color w:val="A9B7C6"/>
+        </w:rPr>
+        <w:t>(</w:t>
+      </w:r>
+      <w:r>
+        <w:rPr>
+          <w:color w:val="6A8759"/>
+        </w:rPr>
+        <w:t>"{</w:t>
+      </w:r>
+      <w:proofErr w:type="spellStart"/>
+      <w:r>
+        <w:rPr>
+          <w:color w:val="6A8759"/>
+        </w:rPr>
+        <w:t>key</w:t>
+      </w:r>
+      <w:proofErr w:type="spellEnd"/>
+      <w:r>
+        <w:rPr>
+          <w:color w:val="6A8759"/>
+        </w:rPr>
+        <w:t>}, {</w:t>
+      </w:r>
+      <w:proofErr w:type="spellStart"/>
+      <w:r>
+        <w:rPr>
+          <w:color w:val="6A8759"/>
+        </w:rPr>
+        <w:t>value</w:t>
+      </w:r>
+      <w:proofErr w:type="spellEnd"/>
+      <w:r>
+        <w:rPr>
+          <w:color w:val="6A8759"/>
+        </w:rPr>
+        <w:t>}"</w:t>
+      </w:r>
+      <w:r>
+        <w:rPr>
+          <w:color w:val="A9B7C6"/>
+        </w:rPr>
+        <w:t>.</w:t>
+      </w:r>
+      <w:proofErr w:type="spellStart"/>
+      <w:r>
+        <w:rPr>
+          <w:color w:val="A9B7C6"/>
+        </w:rPr>
+        <w:t>format</w:t>
+      </w:r>
+      <w:proofErr w:type="spellEnd"/>
+      <w:r>
+        <w:rPr>
+          <w:color w:val="A9B7C6"/>
+        </w:rPr>
+        <w:t>(</w:t>
+      </w:r>
+      <w:proofErr w:type="spellStart"/>
+      <w:r>
+        <w:rPr>
+          <w:color w:val="AA4926"/>
+        </w:rPr>
+        <w:t>key</w:t>
+      </w:r>
+      <w:proofErr w:type="spellEnd"/>
+      <w:r>
+        <w:rPr>
+          <w:color w:val="A9B7C6"/>
+        </w:rPr>
+        <w:t>=</w:t>
+      </w:r>
+      <w:proofErr w:type="spellStart"/>
+      <w:r>
+        <w:rPr>
+          <w:color w:val="A9B7C6"/>
+        </w:rPr>
+        <w:t>elem</w:t>
+      </w:r>
+      <w:proofErr w:type="spellEnd"/>
+      <w:r>
+        <w:rPr>
+          <w:color w:val="A9B7C6"/>
+        </w:rPr>
+        <w:t>[</w:t>
+      </w:r>
+      <w:r>
+        <w:rPr>
+          <w:color w:val="6897BB"/>
+        </w:rPr>
+        <w:t>0</w:t>
+      </w:r>
+      <w:r>
+        <w:rPr>
+          <w:color w:val="A9B7C6"/>
+        </w:rPr>
+        <w:t>]</w:t>
+      </w:r>
+      <w:r>
+        <w:rPr>
+          <w:color w:val="CC7832"/>
+        </w:rPr>
+        <w:t xml:space="preserve">, </w:t>
+      </w:r>
+      <w:proofErr w:type="spellStart"/>
+      <w:r>
+        <w:rPr>
+          <w:color w:val="AA4926"/>
+        </w:rPr>
+        <w:t>value</w:t>
+      </w:r>
+      <w:proofErr w:type="spellEnd"/>
+      <w:r>
+        <w:rPr>
+          <w:color w:val="A9B7C6"/>
+        </w:rPr>
+        <w:t>=</w:t>
+      </w:r>
+      <w:proofErr w:type="spellStart"/>
+      <w:r>
+        <w:rPr>
+          <w:color w:val="A9B7C6"/>
+        </w:rPr>
+        <w:t>elem</w:t>
+      </w:r>
+      <w:proofErr w:type="spellEnd"/>
+      <w:r>
+        <w:rPr>
+          <w:color w:val="A9B7C6"/>
+        </w:rPr>
+        <w:t>[</w:t>
+      </w:r>
+      <w:r>
+        <w:rPr>
+          <w:color w:val="6897BB"/>
+        </w:rPr>
+        <w:t>1</w:t>
+      </w:r>
+      <w:r>
+        <w:rPr>
+          <w:color w:val="A9B7C6"/>
+        </w:rPr>
+        <w:t>]))</w:t>
+      </w:r>
+      <w:r>
+        <w:rPr>
+          <w:color w:val="A9B7C6"/>
+        </w:rPr>
+        <w:br/>
+      </w:r>
+      <w:r>
+        <w:rPr>
+          <w:color w:val="A9B7C6"/>
+        </w:rPr>
+        <w:br/>
+      </w:r>
+      <w:proofErr w:type="spellStart"/>
+      <w:r>
+        <w:rPr>
+          <w:color w:val="A9B7C6"/>
+        </w:rPr>
+        <w:t>print_arg</w:t>
+      </w:r>
+      <w:proofErr w:type="spellEnd"/>
+      <w:r>
+        <w:rPr>
+          <w:color w:val="A9B7C6"/>
+        </w:rPr>
+        <w:t>(</w:t>
+      </w:r>
+      <w:r>
+        <w:rPr>
+          <w:color w:val="AA4926"/>
+        </w:rPr>
+        <w:t>a</w:t>
+      </w:r>
+      <w:r>
+        <w:rPr>
+          <w:color w:val="A9B7C6"/>
+        </w:rPr>
+        <w:t>=</w:t>
+      </w:r>
+      <w:r>
+        <w:rPr>
+          <w:color w:val="6897BB"/>
+        </w:rPr>
+        <w:t>10</w:t>
+      </w:r>
+      <w:r>
+        <w:rPr>
+          <w:color w:val="CC7832"/>
+        </w:rPr>
+        <w:t xml:space="preserve">, </w:t>
+      </w:r>
+      <w:r>
+        <w:rPr>
+          <w:color w:val="AA4926"/>
+        </w:rPr>
+        <w:t>b</w:t>
+      </w:r>
+      <w:r>
+        <w:rPr>
+          <w:color w:val="A9B7C6"/>
+        </w:rPr>
+        <w:t>=</w:t>
+      </w:r>
+      <w:r>
+        <w:rPr>
+          <w:color w:val="6897BB"/>
+        </w:rPr>
+        <w:t>12</w:t>
+      </w:r>
+      <w:r>
+        <w:rPr>
+          <w:color w:val="A9B7C6"/>
+        </w:rPr>
+        <w:t>)</w:t>
+      </w:r>
+      <w:r>
+        <w:rPr>
+          <w:color w:val="A9B7C6"/>
+        </w:rPr>
+        <w:br/>
+      </w:r>
+      <w:r>
         <w:t xml:space="preserve"> </w:t>
       </w:r>
     </w:p>
     <w:p>
       <w:r>
-        <w:tab/>
-      </w:r>
-      <w:r>
-        <w:tab/>
-      </w:r>
-      <w:r>
-        <w:tab/>
+        <w:br w:type="column"/>
       </w:r>
     </w:p>
     <w:sectPr>
@@ -20217,7 +21584,6 @@
     <w:basedOn w:val="a"/>
     <w:link w:val="HTML0"/>
     <w:uiPriority w:val="99"/>
-    <w:semiHidden/>
     <w:unhideWhenUsed/>
     <w:rsid w:val="00301005"/>
     <w:pPr>
@@ -20255,7 +21621,6 @@
     <w:basedOn w:val="a0"/>
     <w:link w:val="HTML"/>
     <w:uiPriority w:val="99"/>
-    <w:semiHidden/>
     <w:rsid w:val="00301005"/>
     <w:rPr>
       <w:rFonts w:ascii="Courier New" w:eastAsia="Times New Roman" w:hAnsi="Courier New" w:cs="Courier New"/>
@@ -20533,7 +21898,7 @@
 </file>
 
 <file path=customXml/itemProps1.xml><?xml version="1.0" encoding="utf-8"?>
-<ds:datastoreItem xmlns:ds="http://schemas.openxmlformats.org/officeDocument/2006/customXml" ds:itemID="{DB9CFAC9-8113-4056-9122-A28196239CBD}">
+<ds:datastoreItem xmlns:ds="http://schemas.openxmlformats.org/officeDocument/2006/customXml" ds:itemID="{399F85D9-E926-488E-97BC-FF7926175642}">
   <ds:schemaRefs>
     <ds:schemaRef ds:uri="http://schemas.openxmlformats.org/officeDocument/2006/bibliography"/>
   </ds:schemaRefs>

</xml_diff>

<commit_message>
add codewars kata 5
</commit_message>
<xml_diff>
--- a/Coursera/Lecture/PyLecture.docx
+++ b/Coursera/Lecture/PyLecture.docx
@@ -40030,9 +40030,6 @@
     </w:p>
     <w:p>
       <w:r>
-        <w:rPr>
-          <w:lang w:val="en-US"/>
-        </w:rPr>
         <w:br w:type="column"/>
       </w:r>
       <w:r>
@@ -40041,15 +40038,7 @@
       </w:r>
     </w:p>
     <w:p>
-      <w:pPr>
-        <w:rPr>
-          <w:lang w:val="en-US"/>
-        </w:rPr>
-      </w:pPr>
-      <w:r>
-        <w:rPr>
-          <w:lang w:val="en-US"/>
-        </w:rPr>
+      <w:r>
         <w:t>@</w:t>
       </w:r>
       <w:proofErr w:type="spellStart"/>
@@ -40061,13 +40050,7 @@
       </w:r>
       <w:proofErr w:type="spellEnd"/>
     </w:p>
-    <w:p>
-      <w:pPr>
-        <w:rPr>
-          <w:lang w:val="en-US"/>
-        </w:rPr>
-      </w:pPr>
-    </w:p>
+    <w:p/>
     <w:p>
       <w:pPr>
         <w:shd w:val="clear" w:color="auto" w:fill="2B2B2B"/>
@@ -40727,8 +40710,6 @@
           <w:lang w:val="en-US"/>
         </w:rPr>
       </w:pPr>
-      <w:bookmarkStart w:id="0" w:name="_GoBack"/>
-      <w:bookmarkEnd w:id="0"/>
     </w:p>
     <w:p>
       <w:pPr>
@@ -42251,11 +42232,2880 @@
       <w:proofErr w:type="gramEnd"/>
     </w:p>
     <w:p>
+      <w:r>
+        <w:rPr>
+          <w:lang w:val="en-US"/>
+        </w:rPr>
+        <w:br w:type="column"/>
+      </w:r>
+      <w:r>
+        <w:lastRenderedPageBreak/>
+        <w:t>Урок №21</w:t>
+      </w:r>
+    </w:p>
+    <w:p>
+      <w:r>
+        <w:t>Наследование</w:t>
+      </w:r>
+    </w:p>
+    <w:p/>
+    <w:p>
       <w:pPr>
-        <w:rPr>
-          <w:lang w:val="en-US"/>
+        <w:shd w:val="clear" w:color="auto" w:fill="2B2B2B"/>
+        <w:tabs>
+          <w:tab w:val="left" w:pos="916"/>
+          <w:tab w:val="left" w:pos="1832"/>
+          <w:tab w:val="left" w:pos="2748"/>
+          <w:tab w:val="left" w:pos="3664"/>
+          <w:tab w:val="left" w:pos="4580"/>
+          <w:tab w:val="left" w:pos="5496"/>
+          <w:tab w:val="left" w:pos="6412"/>
+          <w:tab w:val="left" w:pos="7328"/>
+          <w:tab w:val="left" w:pos="8244"/>
+          <w:tab w:val="left" w:pos="9160"/>
+          <w:tab w:val="left" w:pos="10076"/>
+          <w:tab w:val="left" w:pos="10992"/>
+          <w:tab w:val="left" w:pos="11908"/>
+          <w:tab w:val="left" w:pos="12824"/>
+          <w:tab w:val="left" w:pos="13740"/>
+          <w:tab w:val="left" w:pos="14656"/>
+        </w:tabs>
+        <w:spacing w:line="240" w:lineRule="auto"/>
+        <w:jc w:val="left"/>
+        <w:rPr>
+          <w:rFonts w:ascii="Courier New" w:eastAsia="Times New Roman" w:hAnsi="Courier New" w:cs="Courier New"/>
+          <w:b w:val="0"/>
+          <w:color w:val="A9B7C6"/>
+          <w:sz w:val="20"/>
+          <w:szCs w:val="20"/>
+          <w:lang w:eastAsia="ru-RU"/>
         </w:rPr>
       </w:pPr>
+      <w:r>
+        <w:rPr>
+          <w:rFonts w:ascii="Courier New" w:eastAsia="Times New Roman" w:hAnsi="Courier New" w:cs="Courier New"/>
+          <w:b w:val="0"/>
+          <w:color w:val="808080"/>
+          <w:sz w:val="20"/>
+          <w:szCs w:val="20"/>
+          <w:lang w:eastAsia="ru-RU"/>
+        </w:rPr>
+        <w:t xml:space="preserve"># наследование в </w:t>
+      </w:r>
+      <w:proofErr w:type="spellStart"/>
+      <w:r>
+        <w:rPr>
+          <w:rFonts w:ascii="Courier New" w:eastAsia="Times New Roman" w:hAnsi="Courier New" w:cs="Courier New"/>
+          <w:b w:val="0"/>
+          <w:color w:val="808080"/>
+          <w:sz w:val="20"/>
+          <w:szCs w:val="20"/>
+          <w:lang w:eastAsia="ru-RU"/>
+        </w:rPr>
+        <w:t>python</w:t>
+      </w:r>
+      <w:proofErr w:type="spellEnd"/>
+      <w:r>
+        <w:rPr>
+          <w:rFonts w:ascii="Courier New" w:eastAsia="Times New Roman" w:hAnsi="Courier New" w:cs="Courier New"/>
+          <w:b w:val="0"/>
+          <w:color w:val="808080"/>
+          <w:sz w:val="20"/>
+          <w:szCs w:val="20"/>
+          <w:lang w:eastAsia="ru-RU"/>
+        </w:rPr>
+        <w:br/>
+        <w:t xml:space="preserve"># в </w:t>
+      </w:r>
+      <w:proofErr w:type="spellStart"/>
+      <w:r>
+        <w:rPr>
+          <w:rFonts w:ascii="Courier New" w:eastAsia="Times New Roman" w:hAnsi="Courier New" w:cs="Courier New"/>
+          <w:b w:val="0"/>
+          <w:color w:val="808080"/>
+          <w:sz w:val="20"/>
+          <w:szCs w:val="20"/>
+          <w:lang w:eastAsia="ru-RU"/>
+        </w:rPr>
+        <w:t>python</w:t>
+      </w:r>
+      <w:proofErr w:type="spellEnd"/>
+      <w:r>
+        <w:rPr>
+          <w:rFonts w:ascii="Courier New" w:eastAsia="Times New Roman" w:hAnsi="Courier New" w:cs="Courier New"/>
+          <w:b w:val="0"/>
+          <w:color w:val="808080"/>
+          <w:sz w:val="20"/>
+          <w:szCs w:val="20"/>
+          <w:lang w:eastAsia="ru-RU"/>
+        </w:rPr>
+        <w:t xml:space="preserve"> наследование может быть множественным</w:t>
+      </w:r>
+      <w:r>
+        <w:rPr>
+          <w:rFonts w:ascii="Courier New" w:eastAsia="Times New Roman" w:hAnsi="Courier New" w:cs="Courier New"/>
+          <w:b w:val="0"/>
+          <w:color w:val="808080"/>
+          <w:sz w:val="20"/>
+          <w:szCs w:val="20"/>
+          <w:lang w:eastAsia="ru-RU"/>
+        </w:rPr>
+        <w:br/>
+      </w:r>
+      <w:r>
+        <w:rPr>
+          <w:rFonts w:ascii="Courier New" w:eastAsia="Times New Roman" w:hAnsi="Courier New" w:cs="Courier New"/>
+          <w:b w:val="0"/>
+          <w:color w:val="808080"/>
+          <w:sz w:val="20"/>
+          <w:szCs w:val="20"/>
+          <w:lang w:eastAsia="ru-RU"/>
+        </w:rPr>
+        <w:br/>
+        <w:t># основной класс</w:t>
+      </w:r>
+      <w:r>
+        <w:rPr>
+          <w:rFonts w:ascii="Courier New" w:eastAsia="Times New Roman" w:hAnsi="Courier New" w:cs="Courier New"/>
+          <w:b w:val="0"/>
+          <w:color w:val="808080"/>
+          <w:sz w:val="20"/>
+          <w:szCs w:val="20"/>
+          <w:lang w:eastAsia="ru-RU"/>
+        </w:rPr>
+        <w:br/>
+      </w:r>
+      <w:proofErr w:type="spellStart"/>
+      <w:r>
+        <w:rPr>
+          <w:rFonts w:ascii="Courier New" w:eastAsia="Times New Roman" w:hAnsi="Courier New" w:cs="Courier New"/>
+          <w:b w:val="0"/>
+          <w:color w:val="CC7832"/>
+          <w:sz w:val="20"/>
+          <w:szCs w:val="20"/>
+          <w:lang w:eastAsia="ru-RU"/>
+        </w:rPr>
+        <w:t>class</w:t>
+      </w:r>
+      <w:proofErr w:type="spellEnd"/>
+      <w:r>
+        <w:rPr>
+          <w:rFonts w:ascii="Courier New" w:eastAsia="Times New Roman" w:hAnsi="Courier New" w:cs="Courier New"/>
+          <w:b w:val="0"/>
+          <w:color w:val="CC7832"/>
+          <w:sz w:val="20"/>
+          <w:szCs w:val="20"/>
+          <w:lang w:eastAsia="ru-RU"/>
+        </w:rPr>
+        <w:t xml:space="preserve"> </w:t>
+      </w:r>
+      <w:proofErr w:type="spellStart"/>
+      <w:r>
+        <w:rPr>
+          <w:rFonts w:ascii="Courier New" w:eastAsia="Times New Roman" w:hAnsi="Courier New" w:cs="Courier New"/>
+          <w:b w:val="0"/>
+          <w:color w:val="A9B7C6"/>
+          <w:sz w:val="20"/>
+          <w:szCs w:val="20"/>
+          <w:lang w:eastAsia="ru-RU"/>
+        </w:rPr>
+        <w:t>Animal</w:t>
+      </w:r>
+      <w:proofErr w:type="spellEnd"/>
+      <w:r>
+        <w:rPr>
+          <w:rFonts w:ascii="Courier New" w:eastAsia="Times New Roman" w:hAnsi="Courier New" w:cs="Courier New"/>
+          <w:b w:val="0"/>
+          <w:color w:val="A9B7C6"/>
+          <w:sz w:val="20"/>
+          <w:szCs w:val="20"/>
+          <w:lang w:eastAsia="ru-RU"/>
+        </w:rPr>
+        <w:t>(</w:t>
+      </w:r>
+      <w:proofErr w:type="spellStart"/>
+      <w:r>
+        <w:rPr>
+          <w:rFonts w:ascii="Courier New" w:eastAsia="Times New Roman" w:hAnsi="Courier New" w:cs="Courier New"/>
+          <w:b w:val="0"/>
+          <w:color w:val="8888C6"/>
+          <w:sz w:val="20"/>
+          <w:szCs w:val="20"/>
+          <w:lang w:eastAsia="ru-RU"/>
+        </w:rPr>
+        <w:t>object</w:t>
+      </w:r>
+      <w:proofErr w:type="spellEnd"/>
+      <w:r>
+        <w:rPr>
+          <w:rFonts w:ascii="Courier New" w:eastAsia="Times New Roman" w:hAnsi="Courier New" w:cs="Courier New"/>
+          <w:b w:val="0"/>
+          <w:color w:val="A9B7C6"/>
+          <w:sz w:val="20"/>
+          <w:szCs w:val="20"/>
+          <w:lang w:eastAsia="ru-RU"/>
+        </w:rPr>
+        <w:t>):</w:t>
+      </w:r>
+      <w:r>
+        <w:rPr>
+          <w:rFonts w:ascii="Courier New" w:eastAsia="Times New Roman" w:hAnsi="Courier New" w:cs="Courier New"/>
+          <w:b w:val="0"/>
+          <w:color w:val="A9B7C6"/>
+          <w:sz w:val="20"/>
+          <w:szCs w:val="20"/>
+          <w:lang w:eastAsia="ru-RU"/>
+        </w:rPr>
+        <w:br/>
+        <w:t xml:space="preserve">    </w:t>
+      </w:r>
+      <w:proofErr w:type="spellStart"/>
+      <w:r>
+        <w:rPr>
+          <w:rFonts w:ascii="Courier New" w:eastAsia="Times New Roman" w:hAnsi="Courier New" w:cs="Courier New"/>
+          <w:b w:val="0"/>
+          <w:color w:val="A9B7C6"/>
+          <w:sz w:val="20"/>
+          <w:szCs w:val="20"/>
+          <w:lang w:eastAsia="ru-RU"/>
+        </w:rPr>
+        <w:t>count_animal</w:t>
+      </w:r>
+      <w:proofErr w:type="spellEnd"/>
+      <w:r>
+        <w:rPr>
+          <w:rFonts w:ascii="Courier New" w:eastAsia="Times New Roman" w:hAnsi="Courier New" w:cs="Courier New"/>
+          <w:b w:val="0"/>
+          <w:color w:val="A9B7C6"/>
+          <w:sz w:val="20"/>
+          <w:szCs w:val="20"/>
+          <w:lang w:eastAsia="ru-RU"/>
+        </w:rPr>
+        <w:t xml:space="preserve"> = </w:t>
+      </w:r>
+      <w:r>
+        <w:rPr>
+          <w:rFonts w:ascii="Courier New" w:eastAsia="Times New Roman" w:hAnsi="Courier New" w:cs="Courier New"/>
+          <w:b w:val="0"/>
+          <w:color w:val="6897BB"/>
+          <w:sz w:val="20"/>
+          <w:szCs w:val="20"/>
+          <w:lang w:eastAsia="ru-RU"/>
+        </w:rPr>
+        <w:t>0</w:t>
+      </w:r>
+      <w:r>
+        <w:rPr>
+          <w:rFonts w:ascii="Courier New" w:eastAsia="Times New Roman" w:hAnsi="Courier New" w:cs="Courier New"/>
+          <w:b w:val="0"/>
+          <w:color w:val="6897BB"/>
+          <w:sz w:val="20"/>
+          <w:szCs w:val="20"/>
+          <w:lang w:eastAsia="ru-RU"/>
+        </w:rPr>
+        <w:br/>
+      </w:r>
+      <w:r>
+        <w:rPr>
+          <w:rFonts w:ascii="Courier New" w:eastAsia="Times New Roman" w:hAnsi="Courier New" w:cs="Courier New"/>
+          <w:b w:val="0"/>
+          <w:color w:val="6897BB"/>
+          <w:sz w:val="20"/>
+          <w:szCs w:val="20"/>
+          <w:lang w:eastAsia="ru-RU"/>
+        </w:rPr>
+        <w:br/>
+        <w:t xml:space="preserve">    </w:t>
+      </w:r>
+      <w:proofErr w:type="spellStart"/>
+      <w:r>
+        <w:rPr>
+          <w:rFonts w:ascii="Courier New" w:eastAsia="Times New Roman" w:hAnsi="Courier New" w:cs="Courier New"/>
+          <w:b w:val="0"/>
+          <w:color w:val="CC7832"/>
+          <w:sz w:val="20"/>
+          <w:szCs w:val="20"/>
+          <w:lang w:eastAsia="ru-RU"/>
+        </w:rPr>
+        <w:t>def</w:t>
+      </w:r>
+      <w:proofErr w:type="spellEnd"/>
+      <w:r>
+        <w:rPr>
+          <w:rFonts w:ascii="Courier New" w:eastAsia="Times New Roman" w:hAnsi="Courier New" w:cs="Courier New"/>
+          <w:b w:val="0"/>
+          <w:color w:val="CC7832"/>
+          <w:sz w:val="20"/>
+          <w:szCs w:val="20"/>
+          <w:lang w:eastAsia="ru-RU"/>
+        </w:rPr>
+        <w:t xml:space="preserve"> </w:t>
+      </w:r>
+      <w:r>
+        <w:rPr>
+          <w:rFonts w:ascii="Courier New" w:eastAsia="Times New Roman" w:hAnsi="Courier New" w:cs="Courier New"/>
+          <w:b w:val="0"/>
+          <w:color w:val="B200B2"/>
+          <w:sz w:val="20"/>
+          <w:szCs w:val="20"/>
+          <w:lang w:eastAsia="ru-RU"/>
+        </w:rPr>
+        <w:t>__</w:t>
+      </w:r>
+      <w:proofErr w:type="spellStart"/>
+      <w:r>
+        <w:rPr>
+          <w:rFonts w:ascii="Courier New" w:eastAsia="Times New Roman" w:hAnsi="Courier New" w:cs="Courier New"/>
+          <w:b w:val="0"/>
+          <w:color w:val="B200B2"/>
+          <w:sz w:val="20"/>
+          <w:szCs w:val="20"/>
+          <w:lang w:eastAsia="ru-RU"/>
+        </w:rPr>
+        <w:t>init</w:t>
+      </w:r>
+      <w:proofErr w:type="spellEnd"/>
+      <w:r>
+        <w:rPr>
+          <w:rFonts w:ascii="Courier New" w:eastAsia="Times New Roman" w:hAnsi="Courier New" w:cs="Courier New"/>
+          <w:b w:val="0"/>
+          <w:color w:val="B200B2"/>
+          <w:sz w:val="20"/>
+          <w:szCs w:val="20"/>
+          <w:lang w:eastAsia="ru-RU"/>
+        </w:rPr>
+        <w:t>__</w:t>
+      </w:r>
+      <w:r>
+        <w:rPr>
+          <w:rFonts w:ascii="Courier New" w:eastAsia="Times New Roman" w:hAnsi="Courier New" w:cs="Courier New"/>
+          <w:b w:val="0"/>
+          <w:color w:val="A9B7C6"/>
+          <w:sz w:val="20"/>
+          <w:szCs w:val="20"/>
+          <w:lang w:eastAsia="ru-RU"/>
+        </w:rPr>
+        <w:t>(</w:t>
+      </w:r>
+      <w:proofErr w:type="spellStart"/>
+      <w:r>
+        <w:rPr>
+          <w:rFonts w:ascii="Courier New" w:eastAsia="Times New Roman" w:hAnsi="Courier New" w:cs="Courier New"/>
+          <w:b w:val="0"/>
+          <w:color w:val="94558D"/>
+          <w:sz w:val="20"/>
+          <w:szCs w:val="20"/>
+          <w:lang w:eastAsia="ru-RU"/>
+        </w:rPr>
+        <w:t>self</w:t>
+      </w:r>
+      <w:proofErr w:type="spellEnd"/>
+      <w:r>
+        <w:rPr>
+          <w:rFonts w:ascii="Courier New" w:eastAsia="Times New Roman" w:hAnsi="Courier New" w:cs="Courier New"/>
+          <w:b w:val="0"/>
+          <w:color w:val="CC7832"/>
+          <w:sz w:val="20"/>
+          <w:szCs w:val="20"/>
+          <w:lang w:eastAsia="ru-RU"/>
+        </w:rPr>
+        <w:t xml:space="preserve">, </w:t>
+      </w:r>
+      <w:proofErr w:type="spellStart"/>
+      <w:r>
+        <w:rPr>
+          <w:rFonts w:ascii="Courier New" w:eastAsia="Times New Roman" w:hAnsi="Courier New" w:cs="Courier New"/>
+          <w:b w:val="0"/>
+          <w:color w:val="A9B7C6"/>
+          <w:sz w:val="20"/>
+          <w:szCs w:val="20"/>
+          <w:lang w:eastAsia="ru-RU"/>
+        </w:rPr>
+        <w:t>name</w:t>
+      </w:r>
+      <w:proofErr w:type="spellEnd"/>
+      <w:r>
+        <w:rPr>
+          <w:rFonts w:ascii="Courier New" w:eastAsia="Times New Roman" w:hAnsi="Courier New" w:cs="Courier New"/>
+          <w:b w:val="0"/>
+          <w:color w:val="A9B7C6"/>
+          <w:sz w:val="20"/>
+          <w:szCs w:val="20"/>
+          <w:lang w:eastAsia="ru-RU"/>
+        </w:rPr>
+        <w:t>):</w:t>
+      </w:r>
+      <w:r>
+        <w:rPr>
+          <w:rFonts w:ascii="Courier New" w:eastAsia="Times New Roman" w:hAnsi="Courier New" w:cs="Courier New"/>
+          <w:b w:val="0"/>
+          <w:color w:val="A9B7C6"/>
+          <w:sz w:val="20"/>
+          <w:szCs w:val="20"/>
+          <w:lang w:eastAsia="ru-RU"/>
+        </w:rPr>
+        <w:br/>
+        <w:t xml:space="preserve">        </w:t>
+      </w:r>
+      <w:r>
+        <w:rPr>
+          <w:rFonts w:ascii="Courier New" w:eastAsia="Times New Roman" w:hAnsi="Courier New" w:cs="Courier New"/>
+          <w:b w:val="0"/>
+          <w:color w:val="94558D"/>
+          <w:sz w:val="20"/>
+          <w:szCs w:val="20"/>
+          <w:lang w:eastAsia="ru-RU"/>
+        </w:rPr>
+        <w:t>self</w:t>
+      </w:r>
+      <w:r>
+        <w:rPr>
+          <w:rFonts w:ascii="Courier New" w:eastAsia="Times New Roman" w:hAnsi="Courier New" w:cs="Courier New"/>
+          <w:b w:val="0"/>
+          <w:color w:val="A9B7C6"/>
+          <w:sz w:val="20"/>
+          <w:szCs w:val="20"/>
+          <w:lang w:eastAsia="ru-RU"/>
+        </w:rPr>
+        <w:t xml:space="preserve">.name = </w:t>
+      </w:r>
+      <w:proofErr w:type="spellStart"/>
+      <w:r>
+        <w:rPr>
+          <w:rFonts w:ascii="Courier New" w:eastAsia="Times New Roman" w:hAnsi="Courier New" w:cs="Courier New"/>
+          <w:b w:val="0"/>
+          <w:color w:val="A9B7C6"/>
+          <w:sz w:val="20"/>
+          <w:szCs w:val="20"/>
+          <w:lang w:eastAsia="ru-RU"/>
+        </w:rPr>
+        <w:t>name</w:t>
+      </w:r>
+      <w:proofErr w:type="spellEnd"/>
+      <w:r>
+        <w:rPr>
+          <w:rFonts w:ascii="Courier New" w:eastAsia="Times New Roman" w:hAnsi="Courier New" w:cs="Courier New"/>
+          <w:b w:val="0"/>
+          <w:color w:val="A9B7C6"/>
+          <w:sz w:val="20"/>
+          <w:szCs w:val="20"/>
+          <w:lang w:eastAsia="ru-RU"/>
+        </w:rPr>
+        <w:br/>
+        <w:t xml:space="preserve">        </w:t>
+      </w:r>
+      <w:proofErr w:type="spellStart"/>
+      <w:r>
+        <w:rPr>
+          <w:rFonts w:ascii="Courier New" w:eastAsia="Times New Roman" w:hAnsi="Courier New" w:cs="Courier New"/>
+          <w:b w:val="0"/>
+          <w:color w:val="94558D"/>
+          <w:sz w:val="20"/>
+          <w:szCs w:val="20"/>
+          <w:lang w:eastAsia="ru-RU"/>
+        </w:rPr>
+        <w:t>self</w:t>
+      </w:r>
+      <w:r>
+        <w:rPr>
+          <w:rFonts w:ascii="Courier New" w:eastAsia="Times New Roman" w:hAnsi="Courier New" w:cs="Courier New"/>
+          <w:b w:val="0"/>
+          <w:color w:val="A9B7C6"/>
+          <w:sz w:val="20"/>
+          <w:szCs w:val="20"/>
+          <w:lang w:eastAsia="ru-RU"/>
+        </w:rPr>
+        <w:t>.count_animal</w:t>
+      </w:r>
+      <w:proofErr w:type="spellEnd"/>
+      <w:r>
+        <w:rPr>
+          <w:rFonts w:ascii="Courier New" w:eastAsia="Times New Roman" w:hAnsi="Courier New" w:cs="Courier New"/>
+          <w:b w:val="0"/>
+          <w:color w:val="A9B7C6"/>
+          <w:sz w:val="20"/>
+          <w:szCs w:val="20"/>
+          <w:lang w:eastAsia="ru-RU"/>
+        </w:rPr>
+        <w:t xml:space="preserve"> += </w:t>
+      </w:r>
+      <w:r>
+        <w:rPr>
+          <w:rFonts w:ascii="Courier New" w:eastAsia="Times New Roman" w:hAnsi="Courier New" w:cs="Courier New"/>
+          <w:b w:val="0"/>
+          <w:color w:val="6897BB"/>
+          <w:sz w:val="20"/>
+          <w:szCs w:val="20"/>
+          <w:lang w:eastAsia="ru-RU"/>
+        </w:rPr>
+        <w:t>1</w:t>
+      </w:r>
+      <w:r>
+        <w:rPr>
+          <w:rFonts w:ascii="Courier New" w:eastAsia="Times New Roman" w:hAnsi="Courier New" w:cs="Courier New"/>
+          <w:b w:val="0"/>
+          <w:color w:val="6897BB"/>
+          <w:sz w:val="20"/>
+          <w:szCs w:val="20"/>
+          <w:lang w:eastAsia="ru-RU"/>
+        </w:rPr>
+        <w:br/>
+      </w:r>
+      <w:r>
+        <w:rPr>
+          <w:rFonts w:ascii="Courier New" w:eastAsia="Times New Roman" w:hAnsi="Courier New" w:cs="Courier New"/>
+          <w:b w:val="0"/>
+          <w:color w:val="6897BB"/>
+          <w:sz w:val="20"/>
+          <w:szCs w:val="20"/>
+          <w:lang w:eastAsia="ru-RU"/>
+        </w:rPr>
+        <w:br/>
+        <w:t xml:space="preserve">    </w:t>
+      </w:r>
+      <w:proofErr w:type="spellStart"/>
+      <w:r>
+        <w:rPr>
+          <w:rFonts w:ascii="Courier New" w:eastAsia="Times New Roman" w:hAnsi="Courier New" w:cs="Courier New"/>
+          <w:b w:val="0"/>
+          <w:color w:val="CC7832"/>
+          <w:sz w:val="20"/>
+          <w:szCs w:val="20"/>
+          <w:lang w:eastAsia="ru-RU"/>
+        </w:rPr>
+        <w:t>def</w:t>
+      </w:r>
+      <w:proofErr w:type="spellEnd"/>
+      <w:r>
+        <w:rPr>
+          <w:rFonts w:ascii="Courier New" w:eastAsia="Times New Roman" w:hAnsi="Courier New" w:cs="Courier New"/>
+          <w:b w:val="0"/>
+          <w:color w:val="CC7832"/>
+          <w:sz w:val="20"/>
+          <w:szCs w:val="20"/>
+          <w:lang w:eastAsia="ru-RU"/>
+        </w:rPr>
+        <w:t xml:space="preserve"> </w:t>
+      </w:r>
+      <w:proofErr w:type="spellStart"/>
+      <w:r>
+        <w:rPr>
+          <w:rFonts w:ascii="Courier New" w:eastAsia="Times New Roman" w:hAnsi="Courier New" w:cs="Courier New"/>
+          <w:b w:val="0"/>
+          <w:color w:val="FFC66D"/>
+          <w:sz w:val="20"/>
+          <w:szCs w:val="20"/>
+          <w:lang w:eastAsia="ru-RU"/>
+        </w:rPr>
+        <w:t>alive_bool</w:t>
+      </w:r>
+      <w:proofErr w:type="spellEnd"/>
+      <w:r>
+        <w:rPr>
+          <w:rFonts w:ascii="Courier New" w:eastAsia="Times New Roman" w:hAnsi="Courier New" w:cs="Courier New"/>
+          <w:b w:val="0"/>
+          <w:color w:val="A9B7C6"/>
+          <w:sz w:val="20"/>
+          <w:szCs w:val="20"/>
+          <w:lang w:eastAsia="ru-RU"/>
+        </w:rPr>
+        <w:t>(</w:t>
+      </w:r>
+      <w:proofErr w:type="spellStart"/>
+      <w:r>
+        <w:rPr>
+          <w:rFonts w:ascii="Courier New" w:eastAsia="Times New Roman" w:hAnsi="Courier New" w:cs="Courier New"/>
+          <w:b w:val="0"/>
+          <w:color w:val="94558D"/>
+          <w:sz w:val="20"/>
+          <w:szCs w:val="20"/>
+          <w:lang w:eastAsia="ru-RU"/>
+        </w:rPr>
+        <w:t>self</w:t>
+      </w:r>
+      <w:proofErr w:type="spellEnd"/>
+      <w:r>
+        <w:rPr>
+          <w:rFonts w:ascii="Courier New" w:eastAsia="Times New Roman" w:hAnsi="Courier New" w:cs="Courier New"/>
+          <w:b w:val="0"/>
+          <w:color w:val="A9B7C6"/>
+          <w:sz w:val="20"/>
+          <w:szCs w:val="20"/>
+          <w:lang w:eastAsia="ru-RU"/>
+        </w:rPr>
+        <w:t>):</w:t>
+      </w:r>
+      <w:r>
+        <w:rPr>
+          <w:rFonts w:ascii="Courier New" w:eastAsia="Times New Roman" w:hAnsi="Courier New" w:cs="Courier New"/>
+          <w:b w:val="0"/>
+          <w:color w:val="A9B7C6"/>
+          <w:sz w:val="20"/>
+          <w:szCs w:val="20"/>
+          <w:lang w:eastAsia="ru-RU"/>
+        </w:rPr>
+        <w:br/>
+        <w:t xml:space="preserve">        </w:t>
+      </w:r>
+      <w:proofErr w:type="spellStart"/>
+      <w:r>
+        <w:rPr>
+          <w:rFonts w:ascii="Courier New" w:eastAsia="Times New Roman" w:hAnsi="Courier New" w:cs="Courier New"/>
+          <w:b w:val="0"/>
+          <w:color w:val="CC7832"/>
+          <w:sz w:val="20"/>
+          <w:szCs w:val="20"/>
+          <w:lang w:eastAsia="ru-RU"/>
+        </w:rPr>
+        <w:t>return</w:t>
+      </w:r>
+      <w:proofErr w:type="spellEnd"/>
+      <w:r>
+        <w:rPr>
+          <w:rFonts w:ascii="Courier New" w:eastAsia="Times New Roman" w:hAnsi="Courier New" w:cs="Courier New"/>
+          <w:b w:val="0"/>
+          <w:color w:val="CC7832"/>
+          <w:sz w:val="20"/>
+          <w:szCs w:val="20"/>
+          <w:lang w:eastAsia="ru-RU"/>
+        </w:rPr>
+        <w:t xml:space="preserve"> </w:t>
+      </w:r>
+      <w:r>
+        <w:rPr>
+          <w:rFonts w:ascii="Courier New" w:eastAsia="Times New Roman" w:hAnsi="Courier New" w:cs="Courier New"/>
+          <w:b w:val="0"/>
+          <w:color w:val="6A8759"/>
+          <w:sz w:val="20"/>
+          <w:szCs w:val="20"/>
+          <w:lang w:eastAsia="ru-RU"/>
+        </w:rPr>
+        <w:t>"</w:t>
+      </w:r>
+      <w:proofErr w:type="spellStart"/>
+      <w:r>
+        <w:rPr>
+          <w:rFonts w:ascii="Courier New" w:eastAsia="Times New Roman" w:hAnsi="Courier New" w:cs="Courier New"/>
+          <w:b w:val="0"/>
+          <w:color w:val="6A8759"/>
+          <w:sz w:val="20"/>
+          <w:szCs w:val="20"/>
+          <w:lang w:eastAsia="ru-RU"/>
+        </w:rPr>
+        <w:t>Is</w:t>
+      </w:r>
+      <w:proofErr w:type="spellEnd"/>
+      <w:r>
+        <w:rPr>
+          <w:rFonts w:ascii="Courier New" w:eastAsia="Times New Roman" w:hAnsi="Courier New" w:cs="Courier New"/>
+          <w:b w:val="0"/>
+          <w:color w:val="6A8759"/>
+          <w:sz w:val="20"/>
+          <w:szCs w:val="20"/>
+          <w:lang w:eastAsia="ru-RU"/>
+        </w:rPr>
+        <w:t xml:space="preserve"> </w:t>
+      </w:r>
+      <w:proofErr w:type="spellStart"/>
+      <w:r>
+        <w:rPr>
+          <w:rFonts w:ascii="Courier New" w:eastAsia="Times New Roman" w:hAnsi="Courier New" w:cs="Courier New"/>
+          <w:b w:val="0"/>
+          <w:color w:val="6A8759"/>
+          <w:sz w:val="20"/>
+          <w:szCs w:val="20"/>
+          <w:lang w:eastAsia="ru-RU"/>
+        </w:rPr>
+        <w:t>Alive</w:t>
+      </w:r>
+      <w:proofErr w:type="spellEnd"/>
+      <w:r>
+        <w:rPr>
+          <w:rFonts w:ascii="Courier New" w:eastAsia="Times New Roman" w:hAnsi="Courier New" w:cs="Courier New"/>
+          <w:b w:val="0"/>
+          <w:color w:val="6A8759"/>
+          <w:sz w:val="20"/>
+          <w:szCs w:val="20"/>
+          <w:lang w:eastAsia="ru-RU"/>
+        </w:rPr>
+        <w:t>"</w:t>
+      </w:r>
+      <w:r>
+        <w:rPr>
+          <w:rFonts w:ascii="Courier New" w:eastAsia="Times New Roman" w:hAnsi="Courier New" w:cs="Courier New"/>
+          <w:b w:val="0"/>
+          <w:color w:val="6A8759"/>
+          <w:sz w:val="20"/>
+          <w:szCs w:val="20"/>
+          <w:lang w:eastAsia="ru-RU"/>
+        </w:rPr>
+        <w:br/>
+      </w:r>
+      <w:r>
+        <w:rPr>
+          <w:rFonts w:ascii="Courier New" w:eastAsia="Times New Roman" w:hAnsi="Courier New" w:cs="Courier New"/>
+          <w:b w:val="0"/>
+          <w:color w:val="6A8759"/>
+          <w:sz w:val="20"/>
+          <w:szCs w:val="20"/>
+          <w:lang w:eastAsia="ru-RU"/>
+        </w:rPr>
+        <w:br/>
+      </w:r>
+      <w:r>
+        <w:rPr>
+          <w:rFonts w:ascii="Courier New" w:eastAsia="Times New Roman" w:hAnsi="Courier New" w:cs="Courier New"/>
+          <w:b w:val="0"/>
+          <w:color w:val="6A8759"/>
+          <w:sz w:val="20"/>
+          <w:szCs w:val="20"/>
+          <w:lang w:eastAsia="ru-RU"/>
+        </w:rPr>
+        <w:br/>
+      </w:r>
+      <w:r>
+        <w:rPr>
+          <w:rFonts w:ascii="Courier New" w:eastAsia="Times New Roman" w:hAnsi="Courier New" w:cs="Courier New"/>
+          <w:b w:val="0"/>
+          <w:color w:val="808080"/>
+          <w:sz w:val="20"/>
+          <w:szCs w:val="20"/>
+          <w:lang w:eastAsia="ru-RU"/>
+        </w:rPr>
+        <w:t># класс примесь</w:t>
+      </w:r>
+      <w:r>
+        <w:rPr>
+          <w:rFonts w:ascii="Courier New" w:eastAsia="Times New Roman" w:hAnsi="Courier New" w:cs="Courier New"/>
+          <w:b w:val="0"/>
+          <w:color w:val="808080"/>
+          <w:sz w:val="20"/>
+          <w:szCs w:val="20"/>
+          <w:lang w:eastAsia="ru-RU"/>
+        </w:rPr>
+        <w:br/>
+      </w:r>
+      <w:proofErr w:type="spellStart"/>
+      <w:r>
+        <w:rPr>
+          <w:rFonts w:ascii="Courier New" w:eastAsia="Times New Roman" w:hAnsi="Courier New" w:cs="Courier New"/>
+          <w:b w:val="0"/>
+          <w:color w:val="CC7832"/>
+          <w:sz w:val="20"/>
+          <w:szCs w:val="20"/>
+          <w:lang w:eastAsia="ru-RU"/>
+        </w:rPr>
+        <w:t>class</w:t>
+      </w:r>
+      <w:proofErr w:type="spellEnd"/>
+      <w:r>
+        <w:rPr>
+          <w:rFonts w:ascii="Courier New" w:eastAsia="Times New Roman" w:hAnsi="Courier New" w:cs="Courier New"/>
+          <w:b w:val="0"/>
+          <w:color w:val="CC7832"/>
+          <w:sz w:val="20"/>
+          <w:szCs w:val="20"/>
+          <w:lang w:eastAsia="ru-RU"/>
+        </w:rPr>
+        <w:t xml:space="preserve"> </w:t>
+      </w:r>
+      <w:proofErr w:type="spellStart"/>
+      <w:r>
+        <w:rPr>
+          <w:rFonts w:ascii="Courier New" w:eastAsia="Times New Roman" w:hAnsi="Courier New" w:cs="Courier New"/>
+          <w:b w:val="0"/>
+          <w:color w:val="A9B7C6"/>
+          <w:sz w:val="20"/>
+          <w:szCs w:val="20"/>
+          <w:lang w:eastAsia="ru-RU"/>
+        </w:rPr>
+        <w:t>EatMeat</w:t>
+      </w:r>
+      <w:proofErr w:type="spellEnd"/>
+      <w:r>
+        <w:rPr>
+          <w:rFonts w:ascii="Courier New" w:eastAsia="Times New Roman" w:hAnsi="Courier New" w:cs="Courier New"/>
+          <w:b w:val="0"/>
+          <w:color w:val="A9B7C6"/>
+          <w:sz w:val="20"/>
+          <w:szCs w:val="20"/>
+          <w:lang w:eastAsia="ru-RU"/>
+        </w:rPr>
+        <w:t>(</w:t>
+      </w:r>
+      <w:proofErr w:type="spellStart"/>
+      <w:r>
+        <w:rPr>
+          <w:rFonts w:ascii="Courier New" w:eastAsia="Times New Roman" w:hAnsi="Courier New" w:cs="Courier New"/>
+          <w:b w:val="0"/>
+          <w:color w:val="8888C6"/>
+          <w:sz w:val="20"/>
+          <w:szCs w:val="20"/>
+          <w:lang w:eastAsia="ru-RU"/>
+        </w:rPr>
+        <w:t>object</w:t>
+      </w:r>
+      <w:proofErr w:type="spellEnd"/>
+      <w:r>
+        <w:rPr>
+          <w:rFonts w:ascii="Courier New" w:eastAsia="Times New Roman" w:hAnsi="Courier New" w:cs="Courier New"/>
+          <w:b w:val="0"/>
+          <w:color w:val="A9B7C6"/>
+          <w:sz w:val="20"/>
+          <w:szCs w:val="20"/>
+          <w:lang w:eastAsia="ru-RU"/>
+        </w:rPr>
+        <w:t>):</w:t>
+      </w:r>
+      <w:r>
+        <w:rPr>
+          <w:rFonts w:ascii="Courier New" w:eastAsia="Times New Roman" w:hAnsi="Courier New" w:cs="Courier New"/>
+          <w:b w:val="0"/>
+          <w:color w:val="A9B7C6"/>
+          <w:sz w:val="20"/>
+          <w:szCs w:val="20"/>
+          <w:lang w:eastAsia="ru-RU"/>
+        </w:rPr>
+        <w:br/>
+      </w:r>
+      <w:r>
+        <w:rPr>
+          <w:rFonts w:ascii="Courier New" w:eastAsia="Times New Roman" w:hAnsi="Courier New" w:cs="Courier New"/>
+          <w:b w:val="0"/>
+          <w:color w:val="A9B7C6"/>
+          <w:sz w:val="20"/>
+          <w:szCs w:val="20"/>
+          <w:lang w:eastAsia="ru-RU"/>
+        </w:rPr>
+        <w:br/>
+        <w:t xml:space="preserve">    </w:t>
+      </w:r>
+      <w:proofErr w:type="spellStart"/>
+      <w:r>
+        <w:rPr>
+          <w:rFonts w:ascii="Courier New" w:eastAsia="Times New Roman" w:hAnsi="Courier New" w:cs="Courier New"/>
+          <w:b w:val="0"/>
+          <w:color w:val="CC7832"/>
+          <w:sz w:val="20"/>
+          <w:szCs w:val="20"/>
+          <w:lang w:eastAsia="ru-RU"/>
+        </w:rPr>
+        <w:t>def</w:t>
+      </w:r>
+      <w:proofErr w:type="spellEnd"/>
+      <w:r>
+        <w:rPr>
+          <w:rFonts w:ascii="Courier New" w:eastAsia="Times New Roman" w:hAnsi="Courier New" w:cs="Courier New"/>
+          <w:b w:val="0"/>
+          <w:color w:val="CC7832"/>
+          <w:sz w:val="20"/>
+          <w:szCs w:val="20"/>
+          <w:lang w:eastAsia="ru-RU"/>
+        </w:rPr>
+        <w:t xml:space="preserve"> </w:t>
+      </w:r>
+      <w:r>
+        <w:rPr>
+          <w:rFonts w:ascii="Courier New" w:eastAsia="Times New Roman" w:hAnsi="Courier New" w:cs="Courier New"/>
+          <w:b w:val="0"/>
+          <w:color w:val="B200B2"/>
+          <w:sz w:val="20"/>
+          <w:szCs w:val="20"/>
+          <w:lang w:eastAsia="ru-RU"/>
+        </w:rPr>
+        <w:t>__</w:t>
+      </w:r>
+      <w:proofErr w:type="spellStart"/>
+      <w:r>
+        <w:rPr>
+          <w:rFonts w:ascii="Courier New" w:eastAsia="Times New Roman" w:hAnsi="Courier New" w:cs="Courier New"/>
+          <w:b w:val="0"/>
+          <w:color w:val="B200B2"/>
+          <w:sz w:val="20"/>
+          <w:szCs w:val="20"/>
+          <w:lang w:eastAsia="ru-RU"/>
+        </w:rPr>
+        <w:t>init</w:t>
+      </w:r>
+      <w:proofErr w:type="spellEnd"/>
+      <w:r>
+        <w:rPr>
+          <w:rFonts w:ascii="Courier New" w:eastAsia="Times New Roman" w:hAnsi="Courier New" w:cs="Courier New"/>
+          <w:b w:val="0"/>
+          <w:color w:val="B200B2"/>
+          <w:sz w:val="20"/>
+          <w:szCs w:val="20"/>
+          <w:lang w:eastAsia="ru-RU"/>
+        </w:rPr>
+        <w:t>__</w:t>
+      </w:r>
+      <w:r>
+        <w:rPr>
+          <w:rFonts w:ascii="Courier New" w:eastAsia="Times New Roman" w:hAnsi="Courier New" w:cs="Courier New"/>
+          <w:b w:val="0"/>
+          <w:color w:val="A9B7C6"/>
+          <w:sz w:val="20"/>
+          <w:szCs w:val="20"/>
+          <w:lang w:eastAsia="ru-RU"/>
+        </w:rPr>
+        <w:t>(</w:t>
+      </w:r>
+      <w:proofErr w:type="spellStart"/>
+      <w:r>
+        <w:rPr>
+          <w:rFonts w:ascii="Courier New" w:eastAsia="Times New Roman" w:hAnsi="Courier New" w:cs="Courier New"/>
+          <w:b w:val="0"/>
+          <w:color w:val="94558D"/>
+          <w:sz w:val="20"/>
+          <w:szCs w:val="20"/>
+          <w:lang w:eastAsia="ru-RU"/>
+        </w:rPr>
+        <w:t>self</w:t>
+      </w:r>
+      <w:proofErr w:type="spellEnd"/>
+      <w:r>
+        <w:rPr>
+          <w:rFonts w:ascii="Courier New" w:eastAsia="Times New Roman" w:hAnsi="Courier New" w:cs="Courier New"/>
+          <w:b w:val="0"/>
+          <w:color w:val="A9B7C6"/>
+          <w:sz w:val="20"/>
+          <w:szCs w:val="20"/>
+          <w:lang w:eastAsia="ru-RU"/>
+        </w:rPr>
+        <w:t>):</w:t>
+      </w:r>
+      <w:r>
+        <w:rPr>
+          <w:rFonts w:ascii="Courier New" w:eastAsia="Times New Roman" w:hAnsi="Courier New" w:cs="Courier New"/>
+          <w:b w:val="0"/>
+          <w:color w:val="A9B7C6"/>
+          <w:sz w:val="20"/>
+          <w:szCs w:val="20"/>
+          <w:lang w:eastAsia="ru-RU"/>
+        </w:rPr>
+        <w:br/>
+        <w:t xml:space="preserve">        </w:t>
+      </w:r>
+      <w:proofErr w:type="spellStart"/>
+      <w:r>
+        <w:rPr>
+          <w:rFonts w:ascii="Courier New" w:eastAsia="Times New Roman" w:hAnsi="Courier New" w:cs="Courier New"/>
+          <w:b w:val="0"/>
+          <w:color w:val="CC7832"/>
+          <w:sz w:val="20"/>
+          <w:szCs w:val="20"/>
+          <w:lang w:eastAsia="ru-RU"/>
+        </w:rPr>
+        <w:t>pass</w:t>
+      </w:r>
+      <w:proofErr w:type="spellEnd"/>
+      <w:r>
+        <w:rPr>
+          <w:rFonts w:ascii="Courier New" w:eastAsia="Times New Roman" w:hAnsi="Courier New" w:cs="Courier New"/>
+          <w:b w:val="0"/>
+          <w:color w:val="CC7832"/>
+          <w:sz w:val="20"/>
+          <w:szCs w:val="20"/>
+          <w:lang w:eastAsia="ru-RU"/>
+        </w:rPr>
+        <w:br/>
+      </w:r>
+      <w:r>
+        <w:rPr>
+          <w:rFonts w:ascii="Courier New" w:eastAsia="Times New Roman" w:hAnsi="Courier New" w:cs="Courier New"/>
+          <w:b w:val="0"/>
+          <w:color w:val="CC7832"/>
+          <w:sz w:val="20"/>
+          <w:szCs w:val="20"/>
+          <w:lang w:eastAsia="ru-RU"/>
+        </w:rPr>
+        <w:br/>
+        <w:t xml:space="preserve">    </w:t>
+      </w:r>
+      <w:proofErr w:type="spellStart"/>
+      <w:r>
+        <w:rPr>
+          <w:rFonts w:ascii="Courier New" w:eastAsia="Times New Roman" w:hAnsi="Courier New" w:cs="Courier New"/>
+          <w:b w:val="0"/>
+          <w:color w:val="CC7832"/>
+          <w:sz w:val="20"/>
+          <w:szCs w:val="20"/>
+          <w:lang w:eastAsia="ru-RU"/>
+        </w:rPr>
+        <w:t>def</w:t>
+      </w:r>
+      <w:proofErr w:type="spellEnd"/>
+      <w:r>
+        <w:rPr>
+          <w:rFonts w:ascii="Courier New" w:eastAsia="Times New Roman" w:hAnsi="Courier New" w:cs="Courier New"/>
+          <w:b w:val="0"/>
+          <w:color w:val="CC7832"/>
+          <w:sz w:val="20"/>
+          <w:szCs w:val="20"/>
+          <w:lang w:eastAsia="ru-RU"/>
+        </w:rPr>
+        <w:t xml:space="preserve"> </w:t>
+      </w:r>
+      <w:proofErr w:type="spellStart"/>
+      <w:r>
+        <w:rPr>
+          <w:rFonts w:ascii="Courier New" w:eastAsia="Times New Roman" w:hAnsi="Courier New" w:cs="Courier New"/>
+          <w:b w:val="0"/>
+          <w:color w:val="FFC66D"/>
+          <w:sz w:val="20"/>
+          <w:szCs w:val="20"/>
+          <w:lang w:eastAsia="ru-RU"/>
+        </w:rPr>
+        <w:t>eat_meat</w:t>
+      </w:r>
+      <w:proofErr w:type="spellEnd"/>
+      <w:r>
+        <w:rPr>
+          <w:rFonts w:ascii="Courier New" w:eastAsia="Times New Roman" w:hAnsi="Courier New" w:cs="Courier New"/>
+          <w:b w:val="0"/>
+          <w:color w:val="A9B7C6"/>
+          <w:sz w:val="20"/>
+          <w:szCs w:val="20"/>
+          <w:lang w:eastAsia="ru-RU"/>
+        </w:rPr>
+        <w:t>(</w:t>
+      </w:r>
+      <w:proofErr w:type="spellStart"/>
+      <w:r>
+        <w:rPr>
+          <w:rFonts w:ascii="Courier New" w:eastAsia="Times New Roman" w:hAnsi="Courier New" w:cs="Courier New"/>
+          <w:b w:val="0"/>
+          <w:color w:val="94558D"/>
+          <w:sz w:val="20"/>
+          <w:szCs w:val="20"/>
+          <w:lang w:eastAsia="ru-RU"/>
+        </w:rPr>
+        <w:t>self</w:t>
+      </w:r>
+      <w:proofErr w:type="spellEnd"/>
+      <w:r>
+        <w:rPr>
+          <w:rFonts w:ascii="Courier New" w:eastAsia="Times New Roman" w:hAnsi="Courier New" w:cs="Courier New"/>
+          <w:b w:val="0"/>
+          <w:color w:val="A9B7C6"/>
+          <w:sz w:val="20"/>
+          <w:szCs w:val="20"/>
+          <w:lang w:eastAsia="ru-RU"/>
+        </w:rPr>
+        <w:t>):</w:t>
+      </w:r>
+      <w:r>
+        <w:rPr>
+          <w:rFonts w:ascii="Courier New" w:eastAsia="Times New Roman" w:hAnsi="Courier New" w:cs="Courier New"/>
+          <w:b w:val="0"/>
+          <w:color w:val="A9B7C6"/>
+          <w:sz w:val="20"/>
+          <w:szCs w:val="20"/>
+          <w:lang w:eastAsia="ru-RU"/>
+        </w:rPr>
+        <w:br/>
+        <w:t xml:space="preserve">        </w:t>
+      </w:r>
+      <w:proofErr w:type="spellStart"/>
+      <w:r>
+        <w:rPr>
+          <w:rFonts w:ascii="Courier New" w:eastAsia="Times New Roman" w:hAnsi="Courier New" w:cs="Courier New"/>
+          <w:b w:val="0"/>
+          <w:color w:val="CC7832"/>
+          <w:sz w:val="20"/>
+          <w:szCs w:val="20"/>
+          <w:lang w:eastAsia="ru-RU"/>
+        </w:rPr>
+        <w:t>return</w:t>
+      </w:r>
+      <w:proofErr w:type="spellEnd"/>
+      <w:r>
+        <w:rPr>
+          <w:rFonts w:ascii="Courier New" w:eastAsia="Times New Roman" w:hAnsi="Courier New" w:cs="Courier New"/>
+          <w:b w:val="0"/>
+          <w:color w:val="CC7832"/>
+          <w:sz w:val="20"/>
+          <w:szCs w:val="20"/>
+          <w:lang w:eastAsia="ru-RU"/>
+        </w:rPr>
+        <w:t xml:space="preserve"> </w:t>
+      </w:r>
+      <w:r>
+        <w:rPr>
+          <w:rFonts w:ascii="Courier New" w:eastAsia="Times New Roman" w:hAnsi="Courier New" w:cs="Courier New"/>
+          <w:b w:val="0"/>
+          <w:color w:val="6A8759"/>
+          <w:sz w:val="20"/>
+          <w:szCs w:val="20"/>
+          <w:lang w:eastAsia="ru-RU"/>
+        </w:rPr>
+        <w:t xml:space="preserve">"i </w:t>
+      </w:r>
+      <w:proofErr w:type="spellStart"/>
+      <w:r>
+        <w:rPr>
+          <w:rFonts w:ascii="Courier New" w:eastAsia="Times New Roman" w:hAnsi="Courier New" w:cs="Courier New"/>
+          <w:b w:val="0"/>
+          <w:color w:val="6A8759"/>
+          <w:sz w:val="20"/>
+          <w:szCs w:val="20"/>
+          <w:lang w:eastAsia="ru-RU"/>
+        </w:rPr>
+        <w:t>eat</w:t>
+      </w:r>
+      <w:proofErr w:type="spellEnd"/>
+      <w:r>
+        <w:rPr>
+          <w:rFonts w:ascii="Courier New" w:eastAsia="Times New Roman" w:hAnsi="Courier New" w:cs="Courier New"/>
+          <w:b w:val="0"/>
+          <w:color w:val="6A8759"/>
+          <w:sz w:val="20"/>
+          <w:szCs w:val="20"/>
+          <w:lang w:eastAsia="ru-RU"/>
+        </w:rPr>
+        <w:t xml:space="preserve"> </w:t>
+      </w:r>
+      <w:proofErr w:type="spellStart"/>
+      <w:r>
+        <w:rPr>
+          <w:rFonts w:ascii="Courier New" w:eastAsia="Times New Roman" w:hAnsi="Courier New" w:cs="Courier New"/>
+          <w:b w:val="0"/>
+          <w:color w:val="6A8759"/>
+          <w:sz w:val="20"/>
+          <w:szCs w:val="20"/>
+          <w:lang w:eastAsia="ru-RU"/>
+        </w:rPr>
+        <w:t>meat</w:t>
+      </w:r>
+      <w:proofErr w:type="spellEnd"/>
+      <w:r>
+        <w:rPr>
+          <w:rFonts w:ascii="Courier New" w:eastAsia="Times New Roman" w:hAnsi="Courier New" w:cs="Courier New"/>
+          <w:b w:val="0"/>
+          <w:color w:val="6A8759"/>
+          <w:sz w:val="20"/>
+          <w:szCs w:val="20"/>
+          <w:lang w:eastAsia="ru-RU"/>
+        </w:rPr>
+        <w:t>"</w:t>
+      </w:r>
+      <w:r>
+        <w:rPr>
+          <w:rFonts w:ascii="Courier New" w:eastAsia="Times New Roman" w:hAnsi="Courier New" w:cs="Courier New"/>
+          <w:b w:val="0"/>
+          <w:color w:val="6A8759"/>
+          <w:sz w:val="20"/>
+          <w:szCs w:val="20"/>
+          <w:lang w:eastAsia="ru-RU"/>
+        </w:rPr>
+        <w:br/>
+      </w:r>
+      <w:r>
+        <w:rPr>
+          <w:rFonts w:ascii="Courier New" w:eastAsia="Times New Roman" w:hAnsi="Courier New" w:cs="Courier New"/>
+          <w:b w:val="0"/>
+          <w:color w:val="6A8759"/>
+          <w:sz w:val="20"/>
+          <w:szCs w:val="20"/>
+          <w:lang w:eastAsia="ru-RU"/>
+        </w:rPr>
+        <w:br/>
+      </w:r>
+      <w:r>
+        <w:rPr>
+          <w:rFonts w:ascii="Courier New" w:eastAsia="Times New Roman" w:hAnsi="Courier New" w:cs="Courier New"/>
+          <w:b w:val="0"/>
+          <w:color w:val="6A8759"/>
+          <w:sz w:val="20"/>
+          <w:szCs w:val="20"/>
+          <w:lang w:eastAsia="ru-RU"/>
+        </w:rPr>
+        <w:br/>
+      </w:r>
+      <w:r>
+        <w:rPr>
+          <w:rFonts w:ascii="Courier New" w:eastAsia="Times New Roman" w:hAnsi="Courier New" w:cs="Courier New"/>
+          <w:b w:val="0"/>
+          <w:color w:val="808080"/>
+          <w:sz w:val="20"/>
+          <w:szCs w:val="20"/>
+          <w:lang w:eastAsia="ru-RU"/>
+        </w:rPr>
+        <w:t># класс наследник</w:t>
+      </w:r>
+      <w:r>
+        <w:rPr>
+          <w:rFonts w:ascii="Courier New" w:eastAsia="Times New Roman" w:hAnsi="Courier New" w:cs="Courier New"/>
+          <w:b w:val="0"/>
+          <w:color w:val="808080"/>
+          <w:sz w:val="20"/>
+          <w:szCs w:val="20"/>
+          <w:lang w:eastAsia="ru-RU"/>
+        </w:rPr>
+        <w:br/>
+        <w:t># вызываем класс родитель, без аргументов родителем считается</w:t>
+      </w:r>
+      <w:r>
+        <w:rPr>
+          <w:rFonts w:ascii="Courier New" w:eastAsia="Times New Roman" w:hAnsi="Courier New" w:cs="Courier New"/>
+          <w:b w:val="0"/>
+          <w:color w:val="808080"/>
+          <w:sz w:val="20"/>
+          <w:szCs w:val="20"/>
+          <w:lang w:eastAsia="ru-RU"/>
+        </w:rPr>
+        <w:br/>
+        <w:t># более левый класс</w:t>
+      </w:r>
+      <w:r>
+        <w:rPr>
+          <w:rFonts w:ascii="Courier New" w:eastAsia="Times New Roman" w:hAnsi="Courier New" w:cs="Courier New"/>
+          <w:b w:val="0"/>
+          <w:color w:val="808080"/>
+          <w:sz w:val="20"/>
+          <w:szCs w:val="20"/>
+          <w:lang w:eastAsia="ru-RU"/>
+        </w:rPr>
+        <w:br/>
+      </w:r>
+      <w:proofErr w:type="spellStart"/>
+      <w:r>
+        <w:rPr>
+          <w:rFonts w:ascii="Courier New" w:eastAsia="Times New Roman" w:hAnsi="Courier New" w:cs="Courier New"/>
+          <w:b w:val="0"/>
+          <w:color w:val="CC7832"/>
+          <w:sz w:val="20"/>
+          <w:szCs w:val="20"/>
+          <w:lang w:eastAsia="ru-RU"/>
+        </w:rPr>
+        <w:t>class</w:t>
+      </w:r>
+      <w:proofErr w:type="spellEnd"/>
+      <w:r>
+        <w:rPr>
+          <w:rFonts w:ascii="Courier New" w:eastAsia="Times New Roman" w:hAnsi="Courier New" w:cs="Courier New"/>
+          <w:b w:val="0"/>
+          <w:color w:val="CC7832"/>
+          <w:sz w:val="20"/>
+          <w:szCs w:val="20"/>
+          <w:lang w:eastAsia="ru-RU"/>
+        </w:rPr>
+        <w:t xml:space="preserve"> </w:t>
+      </w:r>
+      <w:proofErr w:type="spellStart"/>
+      <w:r>
+        <w:rPr>
+          <w:rFonts w:ascii="Courier New" w:eastAsia="Times New Roman" w:hAnsi="Courier New" w:cs="Courier New"/>
+          <w:b w:val="0"/>
+          <w:color w:val="A9B7C6"/>
+          <w:sz w:val="20"/>
+          <w:szCs w:val="20"/>
+          <w:lang w:eastAsia="ru-RU"/>
+        </w:rPr>
+        <w:t>Lion</w:t>
+      </w:r>
+      <w:proofErr w:type="spellEnd"/>
+      <w:r>
+        <w:rPr>
+          <w:rFonts w:ascii="Courier New" w:eastAsia="Times New Roman" w:hAnsi="Courier New" w:cs="Courier New"/>
+          <w:b w:val="0"/>
+          <w:color w:val="A9B7C6"/>
+          <w:sz w:val="20"/>
+          <w:szCs w:val="20"/>
+          <w:lang w:eastAsia="ru-RU"/>
+        </w:rPr>
+        <w:t>(</w:t>
+      </w:r>
+      <w:proofErr w:type="spellStart"/>
+      <w:r>
+        <w:rPr>
+          <w:rFonts w:ascii="Courier New" w:eastAsia="Times New Roman" w:hAnsi="Courier New" w:cs="Courier New"/>
+          <w:b w:val="0"/>
+          <w:color w:val="A9B7C6"/>
+          <w:sz w:val="20"/>
+          <w:szCs w:val="20"/>
+          <w:lang w:eastAsia="ru-RU"/>
+        </w:rPr>
+        <w:t>Animal</w:t>
+      </w:r>
+      <w:proofErr w:type="spellEnd"/>
+      <w:r>
+        <w:rPr>
+          <w:rFonts w:ascii="Courier New" w:eastAsia="Times New Roman" w:hAnsi="Courier New" w:cs="Courier New"/>
+          <w:b w:val="0"/>
+          <w:color w:val="CC7832"/>
+          <w:sz w:val="20"/>
+          <w:szCs w:val="20"/>
+          <w:lang w:eastAsia="ru-RU"/>
+        </w:rPr>
+        <w:t xml:space="preserve">, </w:t>
+      </w:r>
+      <w:proofErr w:type="spellStart"/>
+      <w:r>
+        <w:rPr>
+          <w:rFonts w:ascii="Courier New" w:eastAsia="Times New Roman" w:hAnsi="Courier New" w:cs="Courier New"/>
+          <w:b w:val="0"/>
+          <w:color w:val="A9B7C6"/>
+          <w:sz w:val="20"/>
+          <w:szCs w:val="20"/>
+          <w:lang w:eastAsia="ru-RU"/>
+        </w:rPr>
+        <w:t>EatMeat</w:t>
+      </w:r>
+      <w:proofErr w:type="spellEnd"/>
+      <w:r>
+        <w:rPr>
+          <w:rFonts w:ascii="Courier New" w:eastAsia="Times New Roman" w:hAnsi="Courier New" w:cs="Courier New"/>
+          <w:b w:val="0"/>
+          <w:color w:val="A9B7C6"/>
+          <w:sz w:val="20"/>
+          <w:szCs w:val="20"/>
+          <w:lang w:eastAsia="ru-RU"/>
+        </w:rPr>
+        <w:t>):</w:t>
+      </w:r>
+      <w:r>
+        <w:rPr>
+          <w:rFonts w:ascii="Courier New" w:eastAsia="Times New Roman" w:hAnsi="Courier New" w:cs="Courier New"/>
+          <w:b w:val="0"/>
+          <w:color w:val="A9B7C6"/>
+          <w:sz w:val="20"/>
+          <w:szCs w:val="20"/>
+          <w:lang w:eastAsia="ru-RU"/>
+        </w:rPr>
+        <w:br/>
+      </w:r>
+      <w:r>
+        <w:rPr>
+          <w:rFonts w:ascii="Courier New" w:eastAsia="Times New Roman" w:hAnsi="Courier New" w:cs="Courier New"/>
+          <w:b w:val="0"/>
+          <w:color w:val="A9B7C6"/>
+          <w:sz w:val="20"/>
+          <w:szCs w:val="20"/>
+          <w:lang w:eastAsia="ru-RU"/>
+        </w:rPr>
+        <w:br/>
+        <w:t xml:space="preserve">    </w:t>
+      </w:r>
+      <w:proofErr w:type="spellStart"/>
+      <w:r>
+        <w:rPr>
+          <w:rFonts w:ascii="Courier New" w:eastAsia="Times New Roman" w:hAnsi="Courier New" w:cs="Courier New"/>
+          <w:b w:val="0"/>
+          <w:color w:val="CC7832"/>
+          <w:sz w:val="20"/>
+          <w:szCs w:val="20"/>
+          <w:lang w:eastAsia="ru-RU"/>
+        </w:rPr>
+        <w:t>def</w:t>
+      </w:r>
+      <w:proofErr w:type="spellEnd"/>
+      <w:r>
+        <w:rPr>
+          <w:rFonts w:ascii="Courier New" w:eastAsia="Times New Roman" w:hAnsi="Courier New" w:cs="Courier New"/>
+          <w:b w:val="0"/>
+          <w:color w:val="CC7832"/>
+          <w:sz w:val="20"/>
+          <w:szCs w:val="20"/>
+          <w:lang w:eastAsia="ru-RU"/>
+        </w:rPr>
+        <w:t xml:space="preserve"> </w:t>
+      </w:r>
+      <w:r>
+        <w:rPr>
+          <w:rFonts w:ascii="Courier New" w:eastAsia="Times New Roman" w:hAnsi="Courier New" w:cs="Courier New"/>
+          <w:b w:val="0"/>
+          <w:color w:val="B200B2"/>
+          <w:sz w:val="20"/>
+          <w:szCs w:val="20"/>
+          <w:lang w:eastAsia="ru-RU"/>
+        </w:rPr>
+        <w:t>__</w:t>
+      </w:r>
+      <w:proofErr w:type="spellStart"/>
+      <w:r>
+        <w:rPr>
+          <w:rFonts w:ascii="Courier New" w:eastAsia="Times New Roman" w:hAnsi="Courier New" w:cs="Courier New"/>
+          <w:b w:val="0"/>
+          <w:color w:val="B200B2"/>
+          <w:sz w:val="20"/>
+          <w:szCs w:val="20"/>
+          <w:lang w:eastAsia="ru-RU"/>
+        </w:rPr>
+        <w:t>init</w:t>
+      </w:r>
+      <w:proofErr w:type="spellEnd"/>
+      <w:r>
+        <w:rPr>
+          <w:rFonts w:ascii="Courier New" w:eastAsia="Times New Roman" w:hAnsi="Courier New" w:cs="Courier New"/>
+          <w:b w:val="0"/>
+          <w:color w:val="B200B2"/>
+          <w:sz w:val="20"/>
+          <w:szCs w:val="20"/>
+          <w:lang w:eastAsia="ru-RU"/>
+        </w:rPr>
+        <w:t>__</w:t>
+      </w:r>
+      <w:r>
+        <w:rPr>
+          <w:rFonts w:ascii="Courier New" w:eastAsia="Times New Roman" w:hAnsi="Courier New" w:cs="Courier New"/>
+          <w:b w:val="0"/>
+          <w:color w:val="A9B7C6"/>
+          <w:sz w:val="20"/>
+          <w:szCs w:val="20"/>
+          <w:lang w:eastAsia="ru-RU"/>
+        </w:rPr>
+        <w:t>(</w:t>
+      </w:r>
+      <w:proofErr w:type="spellStart"/>
+      <w:r>
+        <w:rPr>
+          <w:rFonts w:ascii="Courier New" w:eastAsia="Times New Roman" w:hAnsi="Courier New" w:cs="Courier New"/>
+          <w:b w:val="0"/>
+          <w:color w:val="94558D"/>
+          <w:sz w:val="20"/>
+          <w:szCs w:val="20"/>
+          <w:lang w:eastAsia="ru-RU"/>
+        </w:rPr>
+        <w:t>self</w:t>
+      </w:r>
+      <w:proofErr w:type="spellEnd"/>
+      <w:r>
+        <w:rPr>
+          <w:rFonts w:ascii="Courier New" w:eastAsia="Times New Roman" w:hAnsi="Courier New" w:cs="Courier New"/>
+          <w:b w:val="0"/>
+          <w:color w:val="CC7832"/>
+          <w:sz w:val="20"/>
+          <w:szCs w:val="20"/>
+          <w:lang w:eastAsia="ru-RU"/>
+        </w:rPr>
+        <w:t xml:space="preserve">, </w:t>
+      </w:r>
+      <w:proofErr w:type="spellStart"/>
+      <w:r>
+        <w:rPr>
+          <w:rFonts w:ascii="Courier New" w:eastAsia="Times New Roman" w:hAnsi="Courier New" w:cs="Courier New"/>
+          <w:b w:val="0"/>
+          <w:color w:val="A9B7C6"/>
+          <w:sz w:val="20"/>
+          <w:szCs w:val="20"/>
+          <w:lang w:eastAsia="ru-RU"/>
+        </w:rPr>
+        <w:t>name</w:t>
+      </w:r>
+      <w:proofErr w:type="spellEnd"/>
+      <w:r>
+        <w:rPr>
+          <w:rFonts w:ascii="Courier New" w:eastAsia="Times New Roman" w:hAnsi="Courier New" w:cs="Courier New"/>
+          <w:b w:val="0"/>
+          <w:color w:val="CC7832"/>
+          <w:sz w:val="20"/>
+          <w:szCs w:val="20"/>
+          <w:lang w:eastAsia="ru-RU"/>
+        </w:rPr>
+        <w:t xml:space="preserve">, </w:t>
+      </w:r>
+      <w:proofErr w:type="spellStart"/>
+      <w:r>
+        <w:rPr>
+          <w:rFonts w:ascii="Courier New" w:eastAsia="Times New Roman" w:hAnsi="Courier New" w:cs="Courier New"/>
+          <w:b w:val="0"/>
+          <w:color w:val="A9B7C6"/>
+          <w:sz w:val="20"/>
+          <w:szCs w:val="20"/>
+          <w:lang w:eastAsia="ru-RU"/>
+        </w:rPr>
+        <w:t>breed</w:t>
+      </w:r>
+      <w:proofErr w:type="spellEnd"/>
+      <w:r>
+        <w:rPr>
+          <w:rFonts w:ascii="Courier New" w:eastAsia="Times New Roman" w:hAnsi="Courier New" w:cs="Courier New"/>
+          <w:b w:val="0"/>
+          <w:color w:val="A9B7C6"/>
+          <w:sz w:val="20"/>
+          <w:szCs w:val="20"/>
+          <w:lang w:eastAsia="ru-RU"/>
+        </w:rPr>
+        <w:t>):</w:t>
+      </w:r>
+      <w:r>
+        <w:rPr>
+          <w:rFonts w:ascii="Courier New" w:eastAsia="Times New Roman" w:hAnsi="Courier New" w:cs="Courier New"/>
+          <w:b w:val="0"/>
+          <w:color w:val="A9B7C6"/>
+          <w:sz w:val="20"/>
+          <w:szCs w:val="20"/>
+          <w:lang w:eastAsia="ru-RU"/>
+        </w:rPr>
+        <w:br/>
+        <w:t xml:space="preserve">        </w:t>
+      </w:r>
+      <w:proofErr w:type="spellStart"/>
+      <w:r>
+        <w:rPr>
+          <w:rFonts w:ascii="Courier New" w:eastAsia="Times New Roman" w:hAnsi="Courier New" w:cs="Courier New"/>
+          <w:b w:val="0"/>
+          <w:color w:val="8888C6"/>
+          <w:sz w:val="20"/>
+          <w:szCs w:val="20"/>
+          <w:lang w:eastAsia="ru-RU"/>
+        </w:rPr>
+        <w:t>super</w:t>
+      </w:r>
+      <w:proofErr w:type="spellEnd"/>
+      <w:r>
+        <w:rPr>
+          <w:rFonts w:ascii="Courier New" w:eastAsia="Times New Roman" w:hAnsi="Courier New" w:cs="Courier New"/>
+          <w:b w:val="0"/>
+          <w:color w:val="A9B7C6"/>
+          <w:sz w:val="20"/>
+          <w:szCs w:val="20"/>
+          <w:lang w:eastAsia="ru-RU"/>
+        </w:rPr>
+        <w:t>().</w:t>
+      </w:r>
+      <w:r>
+        <w:rPr>
+          <w:rFonts w:ascii="Courier New" w:eastAsia="Times New Roman" w:hAnsi="Courier New" w:cs="Courier New"/>
+          <w:b w:val="0"/>
+          <w:color w:val="B200B2"/>
+          <w:sz w:val="20"/>
+          <w:szCs w:val="20"/>
+          <w:lang w:eastAsia="ru-RU"/>
+        </w:rPr>
+        <w:t>__</w:t>
+      </w:r>
+      <w:proofErr w:type="spellStart"/>
+      <w:r>
+        <w:rPr>
+          <w:rFonts w:ascii="Courier New" w:eastAsia="Times New Roman" w:hAnsi="Courier New" w:cs="Courier New"/>
+          <w:b w:val="0"/>
+          <w:color w:val="B200B2"/>
+          <w:sz w:val="20"/>
+          <w:szCs w:val="20"/>
+          <w:lang w:eastAsia="ru-RU"/>
+        </w:rPr>
+        <w:t>init</w:t>
+      </w:r>
+      <w:proofErr w:type="spellEnd"/>
+      <w:r>
+        <w:rPr>
+          <w:rFonts w:ascii="Courier New" w:eastAsia="Times New Roman" w:hAnsi="Courier New" w:cs="Courier New"/>
+          <w:b w:val="0"/>
+          <w:color w:val="B200B2"/>
+          <w:sz w:val="20"/>
+          <w:szCs w:val="20"/>
+          <w:lang w:eastAsia="ru-RU"/>
+        </w:rPr>
+        <w:t>__</w:t>
+      </w:r>
+      <w:r>
+        <w:rPr>
+          <w:rFonts w:ascii="Courier New" w:eastAsia="Times New Roman" w:hAnsi="Courier New" w:cs="Courier New"/>
+          <w:b w:val="0"/>
+          <w:color w:val="A9B7C6"/>
+          <w:sz w:val="20"/>
+          <w:szCs w:val="20"/>
+          <w:lang w:eastAsia="ru-RU"/>
+        </w:rPr>
+        <w:t>(</w:t>
+      </w:r>
+      <w:proofErr w:type="spellStart"/>
+      <w:r>
+        <w:rPr>
+          <w:rFonts w:ascii="Courier New" w:eastAsia="Times New Roman" w:hAnsi="Courier New" w:cs="Courier New"/>
+          <w:b w:val="0"/>
+          <w:color w:val="A9B7C6"/>
+          <w:sz w:val="20"/>
+          <w:szCs w:val="20"/>
+          <w:lang w:eastAsia="ru-RU"/>
+        </w:rPr>
+        <w:t>name</w:t>
+      </w:r>
+      <w:proofErr w:type="spellEnd"/>
+      <w:r>
+        <w:rPr>
+          <w:rFonts w:ascii="Courier New" w:eastAsia="Times New Roman" w:hAnsi="Courier New" w:cs="Courier New"/>
+          <w:b w:val="0"/>
+          <w:color w:val="A9B7C6"/>
+          <w:sz w:val="20"/>
+          <w:szCs w:val="20"/>
+          <w:lang w:eastAsia="ru-RU"/>
+        </w:rPr>
+        <w:t>)</w:t>
+      </w:r>
+      <w:r>
+        <w:rPr>
+          <w:rFonts w:ascii="Courier New" w:eastAsia="Times New Roman" w:hAnsi="Courier New" w:cs="Courier New"/>
+          <w:b w:val="0"/>
+          <w:color w:val="A9B7C6"/>
+          <w:sz w:val="20"/>
+          <w:szCs w:val="20"/>
+          <w:lang w:eastAsia="ru-RU"/>
+        </w:rPr>
+        <w:br/>
+        <w:t xml:space="preserve">        </w:t>
+      </w:r>
+      <w:proofErr w:type="spellStart"/>
+      <w:r>
+        <w:rPr>
+          <w:rFonts w:ascii="Courier New" w:eastAsia="Times New Roman" w:hAnsi="Courier New" w:cs="Courier New"/>
+          <w:b w:val="0"/>
+          <w:color w:val="94558D"/>
+          <w:sz w:val="20"/>
+          <w:szCs w:val="20"/>
+          <w:lang w:eastAsia="ru-RU"/>
+        </w:rPr>
+        <w:t>self</w:t>
+      </w:r>
+      <w:r>
+        <w:rPr>
+          <w:rFonts w:ascii="Courier New" w:eastAsia="Times New Roman" w:hAnsi="Courier New" w:cs="Courier New"/>
+          <w:b w:val="0"/>
+          <w:color w:val="A9B7C6"/>
+          <w:sz w:val="20"/>
+          <w:szCs w:val="20"/>
+          <w:lang w:eastAsia="ru-RU"/>
+        </w:rPr>
+        <w:t>.breed</w:t>
+      </w:r>
+      <w:proofErr w:type="spellEnd"/>
+      <w:r>
+        <w:rPr>
+          <w:rFonts w:ascii="Courier New" w:eastAsia="Times New Roman" w:hAnsi="Courier New" w:cs="Courier New"/>
+          <w:b w:val="0"/>
+          <w:color w:val="A9B7C6"/>
+          <w:sz w:val="20"/>
+          <w:szCs w:val="20"/>
+          <w:lang w:eastAsia="ru-RU"/>
+        </w:rPr>
+        <w:t xml:space="preserve"> = </w:t>
+      </w:r>
+      <w:proofErr w:type="spellStart"/>
+      <w:r>
+        <w:rPr>
+          <w:rFonts w:ascii="Courier New" w:eastAsia="Times New Roman" w:hAnsi="Courier New" w:cs="Courier New"/>
+          <w:b w:val="0"/>
+          <w:color w:val="A9B7C6"/>
+          <w:sz w:val="20"/>
+          <w:szCs w:val="20"/>
+          <w:lang w:eastAsia="ru-RU"/>
+        </w:rPr>
+        <w:t>breed</w:t>
+      </w:r>
+      <w:proofErr w:type="spellEnd"/>
+      <w:r>
+        <w:rPr>
+          <w:rFonts w:ascii="Courier New" w:eastAsia="Times New Roman" w:hAnsi="Courier New" w:cs="Courier New"/>
+          <w:b w:val="0"/>
+          <w:color w:val="A9B7C6"/>
+          <w:sz w:val="20"/>
+          <w:szCs w:val="20"/>
+          <w:lang w:eastAsia="ru-RU"/>
+        </w:rPr>
+        <w:br/>
+        <w:t xml:space="preserve">        </w:t>
+      </w:r>
+      <w:proofErr w:type="spellStart"/>
+      <w:r>
+        <w:rPr>
+          <w:rFonts w:ascii="Courier New" w:eastAsia="Times New Roman" w:hAnsi="Courier New" w:cs="Courier New"/>
+          <w:b w:val="0"/>
+          <w:color w:val="94558D"/>
+          <w:sz w:val="20"/>
+          <w:szCs w:val="20"/>
+          <w:lang w:eastAsia="ru-RU"/>
+        </w:rPr>
+        <w:t>self</w:t>
+      </w:r>
+      <w:proofErr w:type="spellEnd"/>
+      <w:r>
+        <w:rPr>
+          <w:rFonts w:ascii="Courier New" w:eastAsia="Times New Roman" w:hAnsi="Courier New" w:cs="Courier New"/>
+          <w:b w:val="0"/>
+          <w:color w:val="A9B7C6"/>
+          <w:sz w:val="20"/>
+          <w:szCs w:val="20"/>
+          <w:lang w:eastAsia="ru-RU"/>
+        </w:rPr>
+        <w:t>.__</w:t>
+      </w:r>
+      <w:proofErr w:type="spellStart"/>
+      <w:r>
+        <w:rPr>
+          <w:rFonts w:ascii="Courier New" w:eastAsia="Times New Roman" w:hAnsi="Courier New" w:cs="Courier New"/>
+          <w:b w:val="0"/>
+          <w:color w:val="A9B7C6"/>
+          <w:sz w:val="20"/>
+          <w:szCs w:val="20"/>
+          <w:lang w:eastAsia="ru-RU"/>
+        </w:rPr>
+        <w:t>eat_now</w:t>
+      </w:r>
+      <w:proofErr w:type="spellEnd"/>
+      <w:r>
+        <w:rPr>
+          <w:rFonts w:ascii="Courier New" w:eastAsia="Times New Roman" w:hAnsi="Courier New" w:cs="Courier New"/>
+          <w:b w:val="0"/>
+          <w:color w:val="A9B7C6"/>
+          <w:sz w:val="20"/>
+          <w:szCs w:val="20"/>
+          <w:lang w:eastAsia="ru-RU"/>
+        </w:rPr>
+        <w:t xml:space="preserve"> = </w:t>
+      </w:r>
+      <w:proofErr w:type="spellStart"/>
+      <w:r>
+        <w:rPr>
+          <w:rFonts w:ascii="Courier New" w:eastAsia="Times New Roman" w:hAnsi="Courier New" w:cs="Courier New"/>
+          <w:b w:val="0"/>
+          <w:color w:val="CC7832"/>
+          <w:sz w:val="20"/>
+          <w:szCs w:val="20"/>
+          <w:lang w:eastAsia="ru-RU"/>
+        </w:rPr>
+        <w:t>False</w:t>
+      </w:r>
+      <w:proofErr w:type="spellEnd"/>
+      <w:r>
+        <w:rPr>
+          <w:rFonts w:ascii="Courier New" w:eastAsia="Times New Roman" w:hAnsi="Courier New" w:cs="Courier New"/>
+          <w:b w:val="0"/>
+          <w:color w:val="CC7832"/>
+          <w:sz w:val="20"/>
+          <w:szCs w:val="20"/>
+          <w:lang w:eastAsia="ru-RU"/>
+        </w:rPr>
+        <w:t xml:space="preserve">  </w:t>
+      </w:r>
+      <w:r>
+        <w:rPr>
+          <w:rFonts w:ascii="Courier New" w:eastAsia="Times New Roman" w:hAnsi="Courier New" w:cs="Courier New"/>
+          <w:b w:val="0"/>
+          <w:color w:val="808080"/>
+          <w:sz w:val="20"/>
+          <w:szCs w:val="20"/>
+          <w:lang w:eastAsia="ru-RU"/>
+        </w:rPr>
+        <w:t>#  особая приватная переменная</w:t>
+      </w:r>
+      <w:r>
+        <w:rPr>
+          <w:rFonts w:ascii="Courier New" w:eastAsia="Times New Roman" w:hAnsi="Courier New" w:cs="Courier New"/>
+          <w:b w:val="0"/>
+          <w:color w:val="808080"/>
+          <w:sz w:val="20"/>
+          <w:szCs w:val="20"/>
+          <w:lang w:eastAsia="ru-RU"/>
+        </w:rPr>
+        <w:br/>
+      </w:r>
+      <w:r>
+        <w:rPr>
+          <w:rFonts w:ascii="Courier New" w:eastAsia="Times New Roman" w:hAnsi="Courier New" w:cs="Courier New"/>
+          <w:b w:val="0"/>
+          <w:color w:val="808080"/>
+          <w:sz w:val="20"/>
+          <w:szCs w:val="20"/>
+          <w:lang w:eastAsia="ru-RU"/>
+        </w:rPr>
+        <w:br/>
+        <w:t xml:space="preserve">    </w:t>
+      </w:r>
+      <w:proofErr w:type="spellStart"/>
+      <w:r>
+        <w:rPr>
+          <w:rFonts w:ascii="Courier New" w:eastAsia="Times New Roman" w:hAnsi="Courier New" w:cs="Courier New"/>
+          <w:b w:val="0"/>
+          <w:color w:val="CC7832"/>
+          <w:sz w:val="20"/>
+          <w:szCs w:val="20"/>
+          <w:lang w:eastAsia="ru-RU"/>
+        </w:rPr>
+        <w:t>def</w:t>
+      </w:r>
+      <w:proofErr w:type="spellEnd"/>
+      <w:r>
+        <w:rPr>
+          <w:rFonts w:ascii="Courier New" w:eastAsia="Times New Roman" w:hAnsi="Courier New" w:cs="Courier New"/>
+          <w:b w:val="0"/>
+          <w:color w:val="CC7832"/>
+          <w:sz w:val="20"/>
+          <w:szCs w:val="20"/>
+          <w:lang w:eastAsia="ru-RU"/>
+        </w:rPr>
+        <w:t xml:space="preserve"> </w:t>
+      </w:r>
+      <w:proofErr w:type="spellStart"/>
+      <w:r>
+        <w:rPr>
+          <w:rFonts w:ascii="Courier New" w:eastAsia="Times New Roman" w:hAnsi="Courier New" w:cs="Courier New"/>
+          <w:b w:val="0"/>
+          <w:color w:val="FFC66D"/>
+          <w:sz w:val="20"/>
+          <w:szCs w:val="20"/>
+          <w:lang w:eastAsia="ru-RU"/>
+        </w:rPr>
+        <w:t>roar</w:t>
+      </w:r>
+      <w:proofErr w:type="spellEnd"/>
+      <w:r>
+        <w:rPr>
+          <w:rFonts w:ascii="Courier New" w:eastAsia="Times New Roman" w:hAnsi="Courier New" w:cs="Courier New"/>
+          <w:b w:val="0"/>
+          <w:color w:val="A9B7C6"/>
+          <w:sz w:val="20"/>
+          <w:szCs w:val="20"/>
+          <w:lang w:eastAsia="ru-RU"/>
+        </w:rPr>
+        <w:t>(</w:t>
+      </w:r>
+      <w:proofErr w:type="spellStart"/>
+      <w:r>
+        <w:rPr>
+          <w:rFonts w:ascii="Courier New" w:eastAsia="Times New Roman" w:hAnsi="Courier New" w:cs="Courier New"/>
+          <w:b w:val="0"/>
+          <w:color w:val="94558D"/>
+          <w:sz w:val="20"/>
+          <w:szCs w:val="20"/>
+          <w:lang w:eastAsia="ru-RU"/>
+        </w:rPr>
+        <w:t>self</w:t>
+      </w:r>
+      <w:proofErr w:type="spellEnd"/>
+      <w:r>
+        <w:rPr>
+          <w:rFonts w:ascii="Courier New" w:eastAsia="Times New Roman" w:hAnsi="Courier New" w:cs="Courier New"/>
+          <w:b w:val="0"/>
+          <w:color w:val="A9B7C6"/>
+          <w:sz w:val="20"/>
+          <w:szCs w:val="20"/>
+          <w:lang w:eastAsia="ru-RU"/>
+        </w:rPr>
+        <w:t>):</w:t>
+      </w:r>
+      <w:r>
+        <w:rPr>
+          <w:rFonts w:ascii="Courier New" w:eastAsia="Times New Roman" w:hAnsi="Courier New" w:cs="Courier New"/>
+          <w:b w:val="0"/>
+          <w:color w:val="A9B7C6"/>
+          <w:sz w:val="20"/>
+          <w:szCs w:val="20"/>
+          <w:lang w:eastAsia="ru-RU"/>
+        </w:rPr>
+        <w:br/>
+        <w:t xml:space="preserve">        </w:t>
+      </w:r>
+      <w:proofErr w:type="spellStart"/>
+      <w:r>
+        <w:rPr>
+          <w:rFonts w:ascii="Courier New" w:eastAsia="Times New Roman" w:hAnsi="Courier New" w:cs="Courier New"/>
+          <w:b w:val="0"/>
+          <w:color w:val="CC7832"/>
+          <w:sz w:val="20"/>
+          <w:szCs w:val="20"/>
+          <w:lang w:eastAsia="ru-RU"/>
+        </w:rPr>
+        <w:t>return</w:t>
+      </w:r>
+      <w:proofErr w:type="spellEnd"/>
+      <w:r>
+        <w:rPr>
+          <w:rFonts w:ascii="Courier New" w:eastAsia="Times New Roman" w:hAnsi="Courier New" w:cs="Courier New"/>
+          <w:b w:val="0"/>
+          <w:color w:val="CC7832"/>
+          <w:sz w:val="20"/>
+          <w:szCs w:val="20"/>
+          <w:lang w:eastAsia="ru-RU"/>
+        </w:rPr>
+        <w:t xml:space="preserve"> </w:t>
+      </w:r>
+      <w:r>
+        <w:rPr>
+          <w:rFonts w:ascii="Courier New" w:eastAsia="Times New Roman" w:hAnsi="Courier New" w:cs="Courier New"/>
+          <w:b w:val="0"/>
+          <w:color w:val="6A8759"/>
+          <w:sz w:val="20"/>
+          <w:szCs w:val="20"/>
+          <w:lang w:eastAsia="ru-RU"/>
+        </w:rPr>
+        <w:t>"</w:t>
+      </w:r>
+      <w:proofErr w:type="spellStart"/>
+      <w:r>
+        <w:rPr>
+          <w:rFonts w:ascii="Courier New" w:eastAsia="Times New Roman" w:hAnsi="Courier New" w:cs="Courier New"/>
+          <w:b w:val="0"/>
+          <w:color w:val="6A8759"/>
+          <w:sz w:val="20"/>
+          <w:szCs w:val="20"/>
+          <w:lang w:eastAsia="ru-RU"/>
+        </w:rPr>
+        <w:t>Big</w:t>
+      </w:r>
+      <w:proofErr w:type="spellEnd"/>
+      <w:r>
+        <w:rPr>
+          <w:rFonts w:ascii="Courier New" w:eastAsia="Times New Roman" w:hAnsi="Courier New" w:cs="Courier New"/>
+          <w:b w:val="0"/>
+          <w:color w:val="6A8759"/>
+          <w:sz w:val="20"/>
+          <w:szCs w:val="20"/>
+          <w:lang w:eastAsia="ru-RU"/>
+        </w:rPr>
+        <w:t xml:space="preserve"> </w:t>
+      </w:r>
+      <w:proofErr w:type="spellStart"/>
+      <w:r>
+        <w:rPr>
+          <w:rFonts w:ascii="Courier New" w:eastAsia="Times New Roman" w:hAnsi="Courier New" w:cs="Courier New"/>
+          <w:b w:val="0"/>
+          <w:color w:val="6A8759"/>
+          <w:sz w:val="20"/>
+          <w:szCs w:val="20"/>
+          <w:lang w:eastAsia="ru-RU"/>
+        </w:rPr>
+        <w:t>roar</w:t>
+      </w:r>
+      <w:proofErr w:type="spellEnd"/>
+      <w:r>
+        <w:rPr>
+          <w:rFonts w:ascii="Courier New" w:eastAsia="Times New Roman" w:hAnsi="Courier New" w:cs="Courier New"/>
+          <w:b w:val="0"/>
+          <w:color w:val="6A8759"/>
+          <w:sz w:val="20"/>
+          <w:szCs w:val="20"/>
+          <w:lang w:eastAsia="ru-RU"/>
+        </w:rPr>
+        <w:t>"</w:t>
+      </w:r>
+      <w:r>
+        <w:rPr>
+          <w:rFonts w:ascii="Courier New" w:eastAsia="Times New Roman" w:hAnsi="Courier New" w:cs="Courier New"/>
+          <w:b w:val="0"/>
+          <w:color w:val="6A8759"/>
+          <w:sz w:val="20"/>
+          <w:szCs w:val="20"/>
+          <w:lang w:eastAsia="ru-RU"/>
+        </w:rPr>
+        <w:br/>
+      </w:r>
+      <w:r>
+        <w:rPr>
+          <w:rFonts w:ascii="Courier New" w:eastAsia="Times New Roman" w:hAnsi="Courier New" w:cs="Courier New"/>
+          <w:b w:val="0"/>
+          <w:color w:val="6A8759"/>
+          <w:sz w:val="20"/>
+          <w:szCs w:val="20"/>
+          <w:lang w:eastAsia="ru-RU"/>
+        </w:rPr>
+        <w:br/>
+        <w:t xml:space="preserve">    </w:t>
+      </w:r>
+      <w:proofErr w:type="spellStart"/>
+      <w:r>
+        <w:rPr>
+          <w:rFonts w:ascii="Courier New" w:eastAsia="Times New Roman" w:hAnsi="Courier New" w:cs="Courier New"/>
+          <w:b w:val="0"/>
+          <w:color w:val="CC7832"/>
+          <w:sz w:val="20"/>
+          <w:szCs w:val="20"/>
+          <w:lang w:eastAsia="ru-RU"/>
+        </w:rPr>
+        <w:t>def</w:t>
+      </w:r>
+      <w:proofErr w:type="spellEnd"/>
+      <w:r>
+        <w:rPr>
+          <w:rFonts w:ascii="Courier New" w:eastAsia="Times New Roman" w:hAnsi="Courier New" w:cs="Courier New"/>
+          <w:b w:val="0"/>
+          <w:color w:val="CC7832"/>
+          <w:sz w:val="20"/>
+          <w:szCs w:val="20"/>
+          <w:lang w:eastAsia="ru-RU"/>
+        </w:rPr>
+        <w:t xml:space="preserve"> </w:t>
+      </w:r>
+      <w:proofErr w:type="spellStart"/>
+      <w:r>
+        <w:rPr>
+          <w:rFonts w:ascii="Courier New" w:eastAsia="Times New Roman" w:hAnsi="Courier New" w:cs="Courier New"/>
+          <w:b w:val="0"/>
+          <w:color w:val="FFC66D"/>
+          <w:sz w:val="20"/>
+          <w:szCs w:val="20"/>
+          <w:lang w:eastAsia="ru-RU"/>
+        </w:rPr>
+        <w:t>is_eat</w:t>
+      </w:r>
+      <w:proofErr w:type="spellEnd"/>
+      <w:r>
+        <w:rPr>
+          <w:rFonts w:ascii="Courier New" w:eastAsia="Times New Roman" w:hAnsi="Courier New" w:cs="Courier New"/>
+          <w:b w:val="0"/>
+          <w:color w:val="A9B7C6"/>
+          <w:sz w:val="20"/>
+          <w:szCs w:val="20"/>
+          <w:lang w:eastAsia="ru-RU"/>
+        </w:rPr>
+        <w:t>(</w:t>
+      </w:r>
+      <w:proofErr w:type="spellStart"/>
+      <w:r>
+        <w:rPr>
+          <w:rFonts w:ascii="Courier New" w:eastAsia="Times New Roman" w:hAnsi="Courier New" w:cs="Courier New"/>
+          <w:b w:val="0"/>
+          <w:color w:val="94558D"/>
+          <w:sz w:val="20"/>
+          <w:szCs w:val="20"/>
+          <w:lang w:eastAsia="ru-RU"/>
+        </w:rPr>
+        <w:t>self</w:t>
+      </w:r>
+      <w:proofErr w:type="spellEnd"/>
+      <w:r>
+        <w:rPr>
+          <w:rFonts w:ascii="Courier New" w:eastAsia="Times New Roman" w:hAnsi="Courier New" w:cs="Courier New"/>
+          <w:b w:val="0"/>
+          <w:color w:val="A9B7C6"/>
+          <w:sz w:val="20"/>
+          <w:szCs w:val="20"/>
+          <w:lang w:eastAsia="ru-RU"/>
+        </w:rPr>
+        <w:t>):</w:t>
+      </w:r>
+      <w:r>
+        <w:rPr>
+          <w:rFonts w:ascii="Courier New" w:eastAsia="Times New Roman" w:hAnsi="Courier New" w:cs="Courier New"/>
+          <w:b w:val="0"/>
+          <w:color w:val="A9B7C6"/>
+          <w:sz w:val="20"/>
+          <w:szCs w:val="20"/>
+          <w:lang w:eastAsia="ru-RU"/>
+        </w:rPr>
+        <w:br/>
+        <w:t xml:space="preserve">        </w:t>
+      </w:r>
+      <w:proofErr w:type="spellStart"/>
+      <w:r>
+        <w:rPr>
+          <w:rFonts w:ascii="Courier New" w:eastAsia="Times New Roman" w:hAnsi="Courier New" w:cs="Courier New"/>
+          <w:b w:val="0"/>
+          <w:color w:val="CC7832"/>
+          <w:sz w:val="20"/>
+          <w:szCs w:val="20"/>
+          <w:lang w:eastAsia="ru-RU"/>
+        </w:rPr>
+        <w:t>return</w:t>
+      </w:r>
+      <w:proofErr w:type="spellEnd"/>
+      <w:r>
+        <w:rPr>
+          <w:rFonts w:ascii="Courier New" w:eastAsia="Times New Roman" w:hAnsi="Courier New" w:cs="Courier New"/>
+          <w:b w:val="0"/>
+          <w:color w:val="CC7832"/>
+          <w:sz w:val="20"/>
+          <w:szCs w:val="20"/>
+          <w:lang w:eastAsia="ru-RU"/>
+        </w:rPr>
+        <w:t xml:space="preserve"> </w:t>
+      </w:r>
+      <w:proofErr w:type="spellStart"/>
+      <w:r>
+        <w:rPr>
+          <w:rFonts w:ascii="Courier New" w:eastAsia="Times New Roman" w:hAnsi="Courier New" w:cs="Courier New"/>
+          <w:b w:val="0"/>
+          <w:color w:val="94558D"/>
+          <w:sz w:val="20"/>
+          <w:szCs w:val="20"/>
+          <w:lang w:eastAsia="ru-RU"/>
+        </w:rPr>
+        <w:t>self</w:t>
+      </w:r>
+      <w:proofErr w:type="spellEnd"/>
+      <w:r>
+        <w:rPr>
+          <w:rFonts w:ascii="Courier New" w:eastAsia="Times New Roman" w:hAnsi="Courier New" w:cs="Courier New"/>
+          <w:b w:val="0"/>
+          <w:color w:val="A9B7C6"/>
+          <w:sz w:val="20"/>
+          <w:szCs w:val="20"/>
+          <w:lang w:eastAsia="ru-RU"/>
+        </w:rPr>
+        <w:t>.__</w:t>
+      </w:r>
+      <w:proofErr w:type="spellStart"/>
+      <w:r>
+        <w:rPr>
+          <w:rFonts w:ascii="Courier New" w:eastAsia="Times New Roman" w:hAnsi="Courier New" w:cs="Courier New"/>
+          <w:b w:val="0"/>
+          <w:color w:val="A9B7C6"/>
+          <w:sz w:val="20"/>
+          <w:szCs w:val="20"/>
+          <w:lang w:eastAsia="ru-RU"/>
+        </w:rPr>
+        <w:t>eat_now</w:t>
+      </w:r>
+      <w:proofErr w:type="spellEnd"/>
+      <w:r>
+        <w:rPr>
+          <w:rFonts w:ascii="Courier New" w:eastAsia="Times New Roman" w:hAnsi="Courier New" w:cs="Courier New"/>
+          <w:b w:val="0"/>
+          <w:color w:val="A9B7C6"/>
+          <w:sz w:val="20"/>
+          <w:szCs w:val="20"/>
+          <w:lang w:eastAsia="ru-RU"/>
+        </w:rPr>
+        <w:br/>
+      </w:r>
+      <w:r>
+        <w:rPr>
+          <w:rFonts w:ascii="Courier New" w:eastAsia="Times New Roman" w:hAnsi="Courier New" w:cs="Courier New"/>
+          <w:b w:val="0"/>
+          <w:color w:val="A9B7C6"/>
+          <w:sz w:val="20"/>
+          <w:szCs w:val="20"/>
+          <w:lang w:eastAsia="ru-RU"/>
+        </w:rPr>
+        <w:br/>
+      </w:r>
+      <w:proofErr w:type="spellStart"/>
+      <w:r>
+        <w:rPr>
+          <w:rFonts w:ascii="Courier New" w:eastAsia="Times New Roman" w:hAnsi="Courier New" w:cs="Courier New"/>
+          <w:b w:val="0"/>
+          <w:color w:val="A9B7C6"/>
+          <w:sz w:val="20"/>
+          <w:szCs w:val="20"/>
+          <w:lang w:eastAsia="ru-RU"/>
+        </w:rPr>
+        <w:t>lion</w:t>
+      </w:r>
+      <w:proofErr w:type="spellEnd"/>
+      <w:r>
+        <w:rPr>
+          <w:rFonts w:ascii="Courier New" w:eastAsia="Times New Roman" w:hAnsi="Courier New" w:cs="Courier New"/>
+          <w:b w:val="0"/>
+          <w:color w:val="A9B7C6"/>
+          <w:sz w:val="20"/>
+          <w:szCs w:val="20"/>
+          <w:lang w:eastAsia="ru-RU"/>
+        </w:rPr>
+        <w:t xml:space="preserve"> = </w:t>
+      </w:r>
+      <w:proofErr w:type="spellStart"/>
+      <w:r>
+        <w:rPr>
+          <w:rFonts w:ascii="Courier New" w:eastAsia="Times New Roman" w:hAnsi="Courier New" w:cs="Courier New"/>
+          <w:b w:val="0"/>
+          <w:color w:val="A9B7C6"/>
+          <w:sz w:val="20"/>
+          <w:szCs w:val="20"/>
+          <w:lang w:eastAsia="ru-RU"/>
+        </w:rPr>
+        <w:t>Lion</w:t>
+      </w:r>
+      <w:proofErr w:type="spellEnd"/>
+      <w:r>
+        <w:rPr>
+          <w:rFonts w:ascii="Courier New" w:eastAsia="Times New Roman" w:hAnsi="Courier New" w:cs="Courier New"/>
+          <w:b w:val="0"/>
+          <w:color w:val="A9B7C6"/>
+          <w:sz w:val="20"/>
+          <w:szCs w:val="20"/>
+          <w:lang w:eastAsia="ru-RU"/>
+        </w:rPr>
+        <w:t>(</w:t>
+      </w:r>
+      <w:r>
+        <w:rPr>
+          <w:rFonts w:ascii="Courier New" w:eastAsia="Times New Roman" w:hAnsi="Courier New" w:cs="Courier New"/>
+          <w:b w:val="0"/>
+          <w:color w:val="6A8759"/>
+          <w:sz w:val="20"/>
+          <w:szCs w:val="20"/>
+          <w:lang w:eastAsia="ru-RU"/>
+        </w:rPr>
+        <w:t>'</w:t>
+      </w:r>
+      <w:proofErr w:type="spellStart"/>
+      <w:r>
+        <w:rPr>
+          <w:rFonts w:ascii="Courier New" w:eastAsia="Times New Roman" w:hAnsi="Courier New" w:cs="Courier New"/>
+          <w:b w:val="0"/>
+          <w:color w:val="6A8759"/>
+          <w:sz w:val="20"/>
+          <w:szCs w:val="20"/>
+          <w:lang w:eastAsia="ru-RU"/>
+        </w:rPr>
+        <w:t>Topa</w:t>
+      </w:r>
+      <w:proofErr w:type="spellEnd"/>
+      <w:r>
+        <w:rPr>
+          <w:rFonts w:ascii="Courier New" w:eastAsia="Times New Roman" w:hAnsi="Courier New" w:cs="Courier New"/>
+          <w:b w:val="0"/>
+          <w:color w:val="6A8759"/>
+          <w:sz w:val="20"/>
+          <w:szCs w:val="20"/>
+          <w:lang w:eastAsia="ru-RU"/>
+        </w:rPr>
+        <w:t>'</w:t>
+      </w:r>
+      <w:r>
+        <w:rPr>
+          <w:rFonts w:ascii="Courier New" w:eastAsia="Times New Roman" w:hAnsi="Courier New" w:cs="Courier New"/>
+          <w:b w:val="0"/>
+          <w:color w:val="CC7832"/>
+          <w:sz w:val="20"/>
+          <w:szCs w:val="20"/>
+          <w:lang w:eastAsia="ru-RU"/>
+        </w:rPr>
+        <w:t xml:space="preserve">, </w:t>
+      </w:r>
+      <w:r>
+        <w:rPr>
+          <w:rFonts w:ascii="Courier New" w:eastAsia="Times New Roman" w:hAnsi="Courier New" w:cs="Courier New"/>
+          <w:b w:val="0"/>
+          <w:color w:val="6A8759"/>
+          <w:sz w:val="20"/>
+          <w:szCs w:val="20"/>
+          <w:lang w:eastAsia="ru-RU"/>
+        </w:rPr>
+        <w:t>"</w:t>
+      </w:r>
+      <w:proofErr w:type="spellStart"/>
+      <w:r>
+        <w:rPr>
+          <w:rFonts w:ascii="Courier New" w:eastAsia="Times New Roman" w:hAnsi="Courier New" w:cs="Courier New"/>
+          <w:b w:val="0"/>
+          <w:color w:val="6A8759"/>
+          <w:sz w:val="20"/>
+          <w:szCs w:val="20"/>
+          <w:lang w:eastAsia="ru-RU"/>
+        </w:rPr>
+        <w:t>Gopa</w:t>
+      </w:r>
+      <w:proofErr w:type="spellEnd"/>
+      <w:r>
+        <w:rPr>
+          <w:rFonts w:ascii="Courier New" w:eastAsia="Times New Roman" w:hAnsi="Courier New" w:cs="Courier New"/>
+          <w:b w:val="0"/>
+          <w:color w:val="6A8759"/>
+          <w:sz w:val="20"/>
+          <w:szCs w:val="20"/>
+          <w:lang w:eastAsia="ru-RU"/>
+        </w:rPr>
+        <w:t>"</w:t>
+      </w:r>
+      <w:r>
+        <w:rPr>
+          <w:rFonts w:ascii="Courier New" w:eastAsia="Times New Roman" w:hAnsi="Courier New" w:cs="Courier New"/>
+          <w:b w:val="0"/>
+          <w:color w:val="A9B7C6"/>
+          <w:sz w:val="20"/>
+          <w:szCs w:val="20"/>
+          <w:lang w:eastAsia="ru-RU"/>
+        </w:rPr>
+        <w:t>)</w:t>
+      </w:r>
+      <w:r>
+        <w:rPr>
+          <w:rFonts w:ascii="Courier New" w:eastAsia="Times New Roman" w:hAnsi="Courier New" w:cs="Courier New"/>
+          <w:b w:val="0"/>
+          <w:color w:val="A9B7C6"/>
+          <w:sz w:val="20"/>
+          <w:szCs w:val="20"/>
+          <w:lang w:eastAsia="ru-RU"/>
+        </w:rPr>
+        <w:br/>
+      </w:r>
+      <w:r>
+        <w:rPr>
+          <w:rFonts w:ascii="Courier New" w:eastAsia="Times New Roman" w:hAnsi="Courier New" w:cs="Courier New"/>
+          <w:b w:val="0"/>
+          <w:color w:val="A9B7C6"/>
+          <w:sz w:val="20"/>
+          <w:szCs w:val="20"/>
+          <w:lang w:eastAsia="ru-RU"/>
+        </w:rPr>
+        <w:br/>
+      </w:r>
+      <w:r>
+        <w:rPr>
+          <w:rFonts w:ascii="Courier New" w:eastAsia="Times New Roman" w:hAnsi="Courier New" w:cs="Courier New"/>
+          <w:b w:val="0"/>
+          <w:color w:val="808080"/>
+          <w:sz w:val="20"/>
+          <w:szCs w:val="20"/>
+          <w:lang w:eastAsia="ru-RU"/>
+        </w:rPr>
+        <w:t># для проверки, что один класс является подклассом другого класса</w:t>
+      </w:r>
+      <w:r>
+        <w:rPr>
+          <w:rFonts w:ascii="Courier New" w:eastAsia="Times New Roman" w:hAnsi="Courier New" w:cs="Courier New"/>
+          <w:b w:val="0"/>
+          <w:color w:val="808080"/>
+          <w:sz w:val="20"/>
+          <w:szCs w:val="20"/>
+          <w:lang w:eastAsia="ru-RU"/>
+        </w:rPr>
+        <w:br/>
+        <w:t># оба аргумента являются классами</w:t>
+      </w:r>
+      <w:r>
+        <w:rPr>
+          <w:rFonts w:ascii="Courier New" w:eastAsia="Times New Roman" w:hAnsi="Courier New" w:cs="Courier New"/>
+          <w:b w:val="0"/>
+          <w:color w:val="808080"/>
+          <w:sz w:val="20"/>
+          <w:szCs w:val="20"/>
+          <w:lang w:eastAsia="ru-RU"/>
+        </w:rPr>
+        <w:br/>
+      </w:r>
+      <w:proofErr w:type="spellStart"/>
+      <w:r>
+        <w:rPr>
+          <w:rFonts w:ascii="Courier New" w:eastAsia="Times New Roman" w:hAnsi="Courier New" w:cs="Courier New"/>
+          <w:b w:val="0"/>
+          <w:color w:val="8888C6"/>
+          <w:sz w:val="20"/>
+          <w:szCs w:val="20"/>
+          <w:lang w:eastAsia="ru-RU"/>
+        </w:rPr>
+        <w:t>print</w:t>
+      </w:r>
+      <w:proofErr w:type="spellEnd"/>
+      <w:r>
+        <w:rPr>
+          <w:rFonts w:ascii="Courier New" w:eastAsia="Times New Roman" w:hAnsi="Courier New" w:cs="Courier New"/>
+          <w:b w:val="0"/>
+          <w:color w:val="A9B7C6"/>
+          <w:sz w:val="20"/>
+          <w:szCs w:val="20"/>
+          <w:lang w:eastAsia="ru-RU"/>
+        </w:rPr>
+        <w:t>(</w:t>
+      </w:r>
+      <w:proofErr w:type="spellStart"/>
+      <w:r>
+        <w:rPr>
+          <w:rFonts w:ascii="Courier New" w:eastAsia="Times New Roman" w:hAnsi="Courier New" w:cs="Courier New"/>
+          <w:b w:val="0"/>
+          <w:color w:val="8888C6"/>
+          <w:sz w:val="20"/>
+          <w:szCs w:val="20"/>
+          <w:lang w:eastAsia="ru-RU"/>
+        </w:rPr>
+        <w:t>issubclass</w:t>
+      </w:r>
+      <w:proofErr w:type="spellEnd"/>
+      <w:r>
+        <w:rPr>
+          <w:rFonts w:ascii="Courier New" w:eastAsia="Times New Roman" w:hAnsi="Courier New" w:cs="Courier New"/>
+          <w:b w:val="0"/>
+          <w:color w:val="A9B7C6"/>
+          <w:sz w:val="20"/>
+          <w:szCs w:val="20"/>
+          <w:lang w:eastAsia="ru-RU"/>
+        </w:rPr>
+        <w:t>(</w:t>
+      </w:r>
+      <w:proofErr w:type="spellStart"/>
+      <w:r>
+        <w:rPr>
+          <w:rFonts w:ascii="Courier New" w:eastAsia="Times New Roman" w:hAnsi="Courier New" w:cs="Courier New"/>
+          <w:b w:val="0"/>
+          <w:color w:val="A9B7C6"/>
+          <w:sz w:val="20"/>
+          <w:szCs w:val="20"/>
+          <w:lang w:eastAsia="ru-RU"/>
+        </w:rPr>
+        <w:t>Lion</w:t>
+      </w:r>
+      <w:proofErr w:type="spellEnd"/>
+      <w:r>
+        <w:rPr>
+          <w:rFonts w:ascii="Courier New" w:eastAsia="Times New Roman" w:hAnsi="Courier New" w:cs="Courier New"/>
+          <w:b w:val="0"/>
+          <w:color w:val="CC7832"/>
+          <w:sz w:val="20"/>
+          <w:szCs w:val="20"/>
+          <w:lang w:eastAsia="ru-RU"/>
+        </w:rPr>
+        <w:t xml:space="preserve">, </w:t>
+      </w:r>
+      <w:proofErr w:type="spellStart"/>
+      <w:r>
+        <w:rPr>
+          <w:rFonts w:ascii="Courier New" w:eastAsia="Times New Roman" w:hAnsi="Courier New" w:cs="Courier New"/>
+          <w:b w:val="0"/>
+          <w:color w:val="A9B7C6"/>
+          <w:sz w:val="20"/>
+          <w:szCs w:val="20"/>
+          <w:lang w:eastAsia="ru-RU"/>
+        </w:rPr>
+        <w:t>Animal</w:t>
+      </w:r>
+      <w:proofErr w:type="spellEnd"/>
+      <w:r>
+        <w:rPr>
+          <w:rFonts w:ascii="Courier New" w:eastAsia="Times New Roman" w:hAnsi="Courier New" w:cs="Courier New"/>
+          <w:b w:val="0"/>
+          <w:color w:val="A9B7C6"/>
+          <w:sz w:val="20"/>
+          <w:szCs w:val="20"/>
+          <w:lang w:eastAsia="ru-RU"/>
+        </w:rPr>
+        <w:t>))</w:t>
+      </w:r>
+      <w:r>
+        <w:rPr>
+          <w:rFonts w:ascii="Courier New" w:eastAsia="Times New Roman" w:hAnsi="Courier New" w:cs="Courier New"/>
+          <w:b w:val="0"/>
+          <w:color w:val="A9B7C6"/>
+          <w:sz w:val="20"/>
+          <w:szCs w:val="20"/>
+          <w:lang w:eastAsia="ru-RU"/>
+        </w:rPr>
+        <w:br/>
+      </w:r>
+      <w:r>
+        <w:rPr>
+          <w:rFonts w:ascii="Courier New" w:eastAsia="Times New Roman" w:hAnsi="Courier New" w:cs="Courier New"/>
+          <w:b w:val="0"/>
+          <w:color w:val="A9B7C6"/>
+          <w:sz w:val="20"/>
+          <w:szCs w:val="20"/>
+          <w:lang w:eastAsia="ru-RU"/>
+        </w:rPr>
+        <w:br/>
+      </w:r>
+      <w:r>
+        <w:rPr>
+          <w:rFonts w:ascii="Courier New" w:eastAsia="Times New Roman" w:hAnsi="Courier New" w:cs="Courier New"/>
+          <w:b w:val="0"/>
+          <w:color w:val="808080"/>
+          <w:sz w:val="20"/>
+          <w:szCs w:val="20"/>
+          <w:lang w:eastAsia="ru-RU"/>
+        </w:rPr>
+        <w:t># для проверки принадлежности переменной к классу</w:t>
+      </w:r>
+      <w:r>
+        <w:rPr>
+          <w:rFonts w:ascii="Courier New" w:eastAsia="Times New Roman" w:hAnsi="Courier New" w:cs="Courier New"/>
+          <w:b w:val="0"/>
+          <w:color w:val="808080"/>
+          <w:sz w:val="20"/>
+          <w:szCs w:val="20"/>
+          <w:lang w:eastAsia="ru-RU"/>
+        </w:rPr>
+        <w:br/>
+        <w:t xml:space="preserve"># первый </w:t>
+      </w:r>
+      <w:proofErr w:type="spellStart"/>
+      <w:r>
+        <w:rPr>
+          <w:rFonts w:ascii="Courier New" w:eastAsia="Times New Roman" w:hAnsi="Courier New" w:cs="Courier New"/>
+          <w:b w:val="0"/>
+          <w:color w:val="808080"/>
+          <w:sz w:val="20"/>
+          <w:szCs w:val="20"/>
+          <w:lang w:eastAsia="ru-RU"/>
+        </w:rPr>
+        <w:t>аргумен</w:t>
+      </w:r>
+      <w:proofErr w:type="spellEnd"/>
+      <w:r>
+        <w:rPr>
+          <w:rFonts w:ascii="Courier New" w:eastAsia="Times New Roman" w:hAnsi="Courier New" w:cs="Courier New"/>
+          <w:b w:val="0"/>
+          <w:color w:val="808080"/>
+          <w:sz w:val="20"/>
+          <w:szCs w:val="20"/>
+          <w:lang w:eastAsia="ru-RU"/>
+        </w:rPr>
+        <w:t xml:space="preserve"> переменная</w:t>
+      </w:r>
+      <w:r>
+        <w:rPr>
+          <w:rFonts w:ascii="Courier New" w:eastAsia="Times New Roman" w:hAnsi="Courier New" w:cs="Courier New"/>
+          <w:b w:val="0"/>
+          <w:color w:val="808080"/>
+          <w:sz w:val="20"/>
+          <w:szCs w:val="20"/>
+          <w:lang w:eastAsia="ru-RU"/>
+        </w:rPr>
+        <w:br/>
+        <w:t># второй аргумент класс</w:t>
+      </w:r>
+      <w:r>
+        <w:rPr>
+          <w:rFonts w:ascii="Courier New" w:eastAsia="Times New Roman" w:hAnsi="Courier New" w:cs="Courier New"/>
+          <w:b w:val="0"/>
+          <w:color w:val="808080"/>
+          <w:sz w:val="20"/>
+          <w:szCs w:val="20"/>
+          <w:lang w:eastAsia="ru-RU"/>
+        </w:rPr>
+        <w:br/>
+      </w:r>
+      <w:proofErr w:type="spellStart"/>
+      <w:r>
+        <w:rPr>
+          <w:rFonts w:ascii="Courier New" w:eastAsia="Times New Roman" w:hAnsi="Courier New" w:cs="Courier New"/>
+          <w:b w:val="0"/>
+          <w:color w:val="8888C6"/>
+          <w:sz w:val="20"/>
+          <w:szCs w:val="20"/>
+          <w:lang w:eastAsia="ru-RU"/>
+        </w:rPr>
+        <w:t>print</w:t>
+      </w:r>
+      <w:proofErr w:type="spellEnd"/>
+      <w:r>
+        <w:rPr>
+          <w:rFonts w:ascii="Courier New" w:eastAsia="Times New Roman" w:hAnsi="Courier New" w:cs="Courier New"/>
+          <w:b w:val="0"/>
+          <w:color w:val="A9B7C6"/>
+          <w:sz w:val="20"/>
+          <w:szCs w:val="20"/>
+          <w:lang w:eastAsia="ru-RU"/>
+        </w:rPr>
+        <w:t>(</w:t>
+      </w:r>
+      <w:proofErr w:type="spellStart"/>
+      <w:r>
+        <w:rPr>
+          <w:rFonts w:ascii="Courier New" w:eastAsia="Times New Roman" w:hAnsi="Courier New" w:cs="Courier New"/>
+          <w:b w:val="0"/>
+          <w:color w:val="8888C6"/>
+          <w:sz w:val="20"/>
+          <w:szCs w:val="20"/>
+          <w:lang w:eastAsia="ru-RU"/>
+        </w:rPr>
+        <w:t>isinstance</w:t>
+      </w:r>
+      <w:proofErr w:type="spellEnd"/>
+      <w:r>
+        <w:rPr>
+          <w:rFonts w:ascii="Courier New" w:eastAsia="Times New Roman" w:hAnsi="Courier New" w:cs="Courier New"/>
+          <w:b w:val="0"/>
+          <w:color w:val="A9B7C6"/>
+          <w:sz w:val="20"/>
+          <w:szCs w:val="20"/>
+          <w:lang w:eastAsia="ru-RU"/>
+        </w:rPr>
+        <w:t>(</w:t>
+      </w:r>
+      <w:proofErr w:type="spellStart"/>
+      <w:r>
+        <w:rPr>
+          <w:rFonts w:ascii="Courier New" w:eastAsia="Times New Roman" w:hAnsi="Courier New" w:cs="Courier New"/>
+          <w:b w:val="0"/>
+          <w:color w:val="A9B7C6"/>
+          <w:sz w:val="20"/>
+          <w:szCs w:val="20"/>
+          <w:lang w:eastAsia="ru-RU"/>
+        </w:rPr>
+        <w:t>lion</w:t>
+      </w:r>
+      <w:proofErr w:type="spellEnd"/>
+      <w:r>
+        <w:rPr>
+          <w:rFonts w:ascii="Courier New" w:eastAsia="Times New Roman" w:hAnsi="Courier New" w:cs="Courier New"/>
+          <w:b w:val="0"/>
+          <w:color w:val="CC7832"/>
+          <w:sz w:val="20"/>
+          <w:szCs w:val="20"/>
+          <w:lang w:eastAsia="ru-RU"/>
+        </w:rPr>
+        <w:t xml:space="preserve">, </w:t>
+      </w:r>
+      <w:proofErr w:type="spellStart"/>
+      <w:r>
+        <w:rPr>
+          <w:rFonts w:ascii="Courier New" w:eastAsia="Times New Roman" w:hAnsi="Courier New" w:cs="Courier New"/>
+          <w:b w:val="0"/>
+          <w:color w:val="8888C6"/>
+          <w:sz w:val="20"/>
+          <w:szCs w:val="20"/>
+          <w:lang w:eastAsia="ru-RU"/>
+        </w:rPr>
+        <w:t>int</w:t>
+      </w:r>
+      <w:proofErr w:type="spellEnd"/>
+      <w:r>
+        <w:rPr>
+          <w:rFonts w:ascii="Courier New" w:eastAsia="Times New Roman" w:hAnsi="Courier New" w:cs="Courier New"/>
+          <w:b w:val="0"/>
+          <w:color w:val="A9B7C6"/>
+          <w:sz w:val="20"/>
+          <w:szCs w:val="20"/>
+          <w:lang w:eastAsia="ru-RU"/>
+        </w:rPr>
+        <w:t>))</w:t>
+      </w:r>
+      <w:r>
+        <w:rPr>
+          <w:rFonts w:ascii="Courier New" w:eastAsia="Times New Roman" w:hAnsi="Courier New" w:cs="Courier New"/>
+          <w:b w:val="0"/>
+          <w:color w:val="A9B7C6"/>
+          <w:sz w:val="20"/>
+          <w:szCs w:val="20"/>
+          <w:lang w:eastAsia="ru-RU"/>
+        </w:rPr>
+        <w:br/>
+      </w:r>
+      <w:r>
+        <w:rPr>
+          <w:rFonts w:ascii="Courier New" w:eastAsia="Times New Roman" w:hAnsi="Courier New" w:cs="Courier New"/>
+          <w:b w:val="0"/>
+          <w:color w:val="A9B7C6"/>
+          <w:sz w:val="20"/>
+          <w:szCs w:val="20"/>
+          <w:lang w:eastAsia="ru-RU"/>
+        </w:rPr>
+        <w:br/>
+      </w:r>
+      <w:r>
+        <w:rPr>
+          <w:rFonts w:ascii="Courier New" w:eastAsia="Times New Roman" w:hAnsi="Courier New" w:cs="Courier New"/>
+          <w:b w:val="0"/>
+          <w:color w:val="808080"/>
+          <w:sz w:val="20"/>
+          <w:szCs w:val="20"/>
+          <w:lang w:eastAsia="ru-RU"/>
+        </w:rPr>
+        <w:t># для вызова приватный переменных можно использовать</w:t>
+      </w:r>
+      <w:r>
+        <w:rPr>
+          <w:rFonts w:ascii="Courier New" w:eastAsia="Times New Roman" w:hAnsi="Courier New" w:cs="Courier New"/>
+          <w:b w:val="0"/>
+          <w:color w:val="808080"/>
+          <w:sz w:val="20"/>
+          <w:szCs w:val="20"/>
+          <w:lang w:eastAsia="ru-RU"/>
+        </w:rPr>
+        <w:br/>
+        <w:t># особый синтаксис или написать метод для возвращения их объекта</w:t>
+      </w:r>
+      <w:r>
+        <w:rPr>
+          <w:rFonts w:ascii="Courier New" w:eastAsia="Times New Roman" w:hAnsi="Courier New" w:cs="Courier New"/>
+          <w:b w:val="0"/>
+          <w:color w:val="808080"/>
+          <w:sz w:val="20"/>
+          <w:szCs w:val="20"/>
+          <w:lang w:eastAsia="ru-RU"/>
+        </w:rPr>
+        <w:br/>
+      </w:r>
+      <w:proofErr w:type="spellStart"/>
+      <w:r>
+        <w:rPr>
+          <w:rFonts w:ascii="Courier New" w:eastAsia="Times New Roman" w:hAnsi="Courier New" w:cs="Courier New"/>
+          <w:b w:val="0"/>
+          <w:color w:val="8888C6"/>
+          <w:sz w:val="20"/>
+          <w:szCs w:val="20"/>
+          <w:lang w:eastAsia="ru-RU"/>
+        </w:rPr>
+        <w:t>print</w:t>
+      </w:r>
+      <w:proofErr w:type="spellEnd"/>
+      <w:r>
+        <w:rPr>
+          <w:rFonts w:ascii="Courier New" w:eastAsia="Times New Roman" w:hAnsi="Courier New" w:cs="Courier New"/>
+          <w:b w:val="0"/>
+          <w:color w:val="A9B7C6"/>
+          <w:sz w:val="20"/>
+          <w:szCs w:val="20"/>
+          <w:lang w:eastAsia="ru-RU"/>
+        </w:rPr>
+        <w:t>(</w:t>
+      </w:r>
+      <w:proofErr w:type="spellStart"/>
+      <w:r>
+        <w:rPr>
+          <w:rFonts w:ascii="Courier New" w:eastAsia="Times New Roman" w:hAnsi="Courier New" w:cs="Courier New"/>
+          <w:b w:val="0"/>
+          <w:color w:val="A9B7C6"/>
+          <w:sz w:val="20"/>
+          <w:szCs w:val="20"/>
+          <w:lang w:eastAsia="ru-RU"/>
+        </w:rPr>
+        <w:t>lion</w:t>
+      </w:r>
+      <w:proofErr w:type="spellEnd"/>
+      <w:r>
+        <w:rPr>
+          <w:rFonts w:ascii="Courier New" w:eastAsia="Times New Roman" w:hAnsi="Courier New" w:cs="Courier New"/>
+          <w:b w:val="0"/>
+          <w:color w:val="A9B7C6"/>
+          <w:sz w:val="20"/>
+          <w:szCs w:val="20"/>
+          <w:lang w:eastAsia="ru-RU"/>
+        </w:rPr>
+        <w:t>._</w:t>
+      </w:r>
+      <w:proofErr w:type="spellStart"/>
+      <w:r>
+        <w:rPr>
+          <w:rFonts w:ascii="Courier New" w:eastAsia="Times New Roman" w:hAnsi="Courier New" w:cs="Courier New"/>
+          <w:b w:val="0"/>
+          <w:color w:val="A9B7C6"/>
+          <w:sz w:val="20"/>
+          <w:szCs w:val="20"/>
+          <w:lang w:eastAsia="ru-RU"/>
+        </w:rPr>
+        <w:t>Lion</w:t>
+      </w:r>
+      <w:proofErr w:type="spellEnd"/>
+      <w:r>
+        <w:rPr>
+          <w:rFonts w:ascii="Courier New" w:eastAsia="Times New Roman" w:hAnsi="Courier New" w:cs="Courier New"/>
+          <w:b w:val="0"/>
+          <w:color w:val="A9B7C6"/>
+          <w:sz w:val="20"/>
+          <w:szCs w:val="20"/>
+          <w:lang w:eastAsia="ru-RU"/>
+        </w:rPr>
+        <w:t>__</w:t>
+      </w:r>
+      <w:proofErr w:type="spellStart"/>
+      <w:r>
+        <w:rPr>
+          <w:rFonts w:ascii="Courier New" w:eastAsia="Times New Roman" w:hAnsi="Courier New" w:cs="Courier New"/>
+          <w:b w:val="0"/>
+          <w:color w:val="A9B7C6"/>
+          <w:sz w:val="20"/>
+          <w:szCs w:val="20"/>
+          <w:lang w:eastAsia="ru-RU"/>
+        </w:rPr>
+        <w:t>eat_now</w:t>
+      </w:r>
+      <w:proofErr w:type="spellEnd"/>
+      <w:r>
+        <w:rPr>
+          <w:rFonts w:ascii="Courier New" w:eastAsia="Times New Roman" w:hAnsi="Courier New" w:cs="Courier New"/>
+          <w:b w:val="0"/>
+          <w:color w:val="A9B7C6"/>
+          <w:sz w:val="20"/>
+          <w:szCs w:val="20"/>
+          <w:lang w:eastAsia="ru-RU"/>
+        </w:rPr>
+        <w:t>)</w:t>
+      </w:r>
+      <w:r>
+        <w:rPr>
+          <w:rFonts w:ascii="Courier New" w:eastAsia="Times New Roman" w:hAnsi="Courier New" w:cs="Courier New"/>
+          <w:b w:val="0"/>
+          <w:color w:val="A9B7C6"/>
+          <w:sz w:val="20"/>
+          <w:szCs w:val="20"/>
+          <w:lang w:eastAsia="ru-RU"/>
+        </w:rPr>
+        <w:br/>
+      </w:r>
+      <w:proofErr w:type="spellStart"/>
+      <w:r>
+        <w:rPr>
+          <w:rFonts w:ascii="Courier New" w:eastAsia="Times New Roman" w:hAnsi="Courier New" w:cs="Courier New"/>
+          <w:b w:val="0"/>
+          <w:color w:val="8888C6"/>
+          <w:sz w:val="20"/>
+          <w:szCs w:val="20"/>
+          <w:lang w:eastAsia="ru-RU"/>
+        </w:rPr>
+        <w:t>print</w:t>
+      </w:r>
+      <w:proofErr w:type="spellEnd"/>
+      <w:r>
+        <w:rPr>
+          <w:rFonts w:ascii="Courier New" w:eastAsia="Times New Roman" w:hAnsi="Courier New" w:cs="Courier New"/>
+          <w:b w:val="0"/>
+          <w:color w:val="A9B7C6"/>
+          <w:sz w:val="20"/>
+          <w:szCs w:val="20"/>
+          <w:lang w:eastAsia="ru-RU"/>
+        </w:rPr>
+        <w:t>(</w:t>
+      </w:r>
+      <w:proofErr w:type="spellStart"/>
+      <w:r>
+        <w:rPr>
+          <w:rFonts w:ascii="Courier New" w:eastAsia="Times New Roman" w:hAnsi="Courier New" w:cs="Courier New"/>
+          <w:b w:val="0"/>
+          <w:color w:val="A9B7C6"/>
+          <w:sz w:val="20"/>
+          <w:szCs w:val="20"/>
+          <w:lang w:eastAsia="ru-RU"/>
+        </w:rPr>
+        <w:t>lion.is_eat</w:t>
+      </w:r>
+      <w:proofErr w:type="spellEnd"/>
+      <w:r>
+        <w:rPr>
+          <w:rFonts w:ascii="Courier New" w:eastAsia="Times New Roman" w:hAnsi="Courier New" w:cs="Courier New"/>
+          <w:b w:val="0"/>
+          <w:color w:val="A9B7C6"/>
+          <w:sz w:val="20"/>
+          <w:szCs w:val="20"/>
+          <w:lang w:eastAsia="ru-RU"/>
+        </w:rPr>
+        <w:t>())</w:t>
+      </w:r>
+    </w:p>
+    <w:p>
+      <w:r>
+        <w:lastRenderedPageBreak/>
+        <w:t>№ 21.1</w:t>
+      </w:r>
+    </w:p>
+    <w:p>
+      <w:r>
+        <w:t>Композиция</w:t>
+      </w:r>
+    </w:p>
+    <w:p/>
+    <w:p>
+      <w:pPr>
+        <w:pStyle w:val="a3"/>
+      </w:pPr>
+      <w:r>
+        <w:t>1. Композиция используется, когда очень много классов примесей, мы в одном классе создаём и вызываем объект другого класса (класса примеси)</w:t>
+      </w:r>
+    </w:p>
+    <w:p>
+      <w:pPr>
+        <w:pStyle w:val="a3"/>
+      </w:pPr>
+    </w:p>
+    <w:p>
+      <w:pPr>
+        <w:pStyle w:val="a3"/>
+      </w:pPr>
+    </w:p>
+    <w:p>
+      <w:pPr>
+        <w:pStyle w:val="a3"/>
+      </w:pPr>
+      <w:bookmarkStart w:id="0" w:name="_GoBack"/>
+      <w:bookmarkEnd w:id="0"/>
+    </w:p>
+    <w:p>
+      <w:pPr>
+        <w:pStyle w:val="a3"/>
+      </w:pPr>
+      <w:r>
+        <w:t xml:space="preserve"> </w:t>
+      </w:r>
     </w:p>
     <w:sectPr>
       <w:pgSz w:w="11906" w:h="16838"/>
@@ -43131,7 +45981,7 @@
 </file>
 
 <file path=customXml/itemProps1.xml><?xml version="1.0" encoding="utf-8"?>
-<ds:datastoreItem xmlns:ds="http://schemas.openxmlformats.org/officeDocument/2006/customXml" ds:itemID="{3A983302-C618-4489-8493-064C62D5D142}">
+<ds:datastoreItem xmlns:ds="http://schemas.openxmlformats.org/officeDocument/2006/customXml" ds:itemID="{999C8695-FC73-43A1-B951-2CAEBD7C7DD5}">
   <ds:schemaRefs>
     <ds:schemaRef ds:uri="http://schemas.openxmlformats.org/officeDocument/2006/bibliography"/>
   </ds:schemaRefs>

</xml_diff>